<commit_message>
Modify r-eproducible-science & rerender site.
</commit_message>
<xml_diff>
--- a/talks/bootcamp-survey.docx
+++ b/talks/bootcamp-survey.docx
@@ -29,13 +29,13 @@
         <w:pStyle w:val="Date"/>
       </w:pPr>
       <w:r>
-        <w:t xml:space="preserve">2017-08-15</w:t>
-      </w:r>
-      <w:r>
-        <w:t xml:space="preserve"> </w:t>
-      </w:r>
-      <w:r>
-        <w:t xml:space="preserve">10:54:58</w:t>
+        <w:t xml:space="preserve">2017-08-16</w:t>
+      </w:r>
+      <w:r>
+        <w:t xml:space="preserve"> </w:t>
+      </w:r>
+      <w:r>
+        <w:t xml:space="preserve">12:22:55</w:t>
       </w:r>
     </w:p>
     <w:sdt>
@@ -507,7 +507,7 @@
         <w:rPr>
           <w:rStyle w:val="VerbatimChar"/>
         </w:rPr>
-        <w:t xml:space="preserve">## # A tibble: 50 × 8</w:t>
+        <w:t xml:space="preserve">## # A tibble: 50 x 8</w:t>
       </w:r>
       <w:r>
         <w:br w:type="textWrapping"/>
@@ -534,88 +534,88 @@
         <w:rPr>
           <w:rStyle w:val="VerbatimChar"/>
         </w:rPr>
-        <w:t xml:space="preserve">## 1      1 2017-08-15 09:27:30    none     3      52  7.569531 2017-08-15</w:t>
-      </w:r>
-      <w:r>
-        <w:br w:type="textWrapping"/>
-      </w:r>
-      <w:r>
-        <w:rPr>
-          <w:rStyle w:val="VerbatimChar"/>
-        </w:rPr>
-        <w:t xml:space="preserve">## 2      2 2017-08-15 09:27:30    none     3      53  7.742731 2017-08-15</w:t>
-      </w:r>
-      <w:r>
-        <w:br w:type="textWrapping"/>
-      </w:r>
-      <w:r>
-        <w:rPr>
-          <w:rStyle w:val="VerbatimChar"/>
-        </w:rPr>
-        <w:t xml:space="preserve">## 3      3 2017-08-15 09:27:30    some     7      31  6.236837 2017-08-15</w:t>
-      </w:r>
-      <w:r>
-        <w:br w:type="textWrapping"/>
-      </w:r>
-      <w:r>
-        <w:rPr>
-          <w:rStyle w:val="VerbatimChar"/>
-        </w:rPr>
-        <w:t xml:space="preserve">## 4      4 2017-08-15 09:27:30    lots     4      49  8.460097 2017-08-15</w:t>
-      </w:r>
-      <w:r>
-        <w:br w:type="textWrapping"/>
-      </w:r>
-      <w:r>
-        <w:rPr>
-          <w:rStyle w:val="VerbatimChar"/>
-        </w:rPr>
-        <w:t xml:space="preserve">## 5      5 2017-08-15 09:27:30 limited     4      43  7.360005 2017-08-15</w:t>
-      </w:r>
-      <w:r>
-        <w:br w:type="textWrapping"/>
-      </w:r>
-      <w:r>
-        <w:rPr>
-          <w:rStyle w:val="VerbatimChar"/>
-        </w:rPr>
-        <w:t xml:space="preserve">## 6      6 2017-08-15 09:27:30     pro     5      39  8.455450 2017-08-15</w:t>
-      </w:r>
-      <w:r>
-        <w:br w:type="textWrapping"/>
-      </w:r>
-      <w:r>
-        <w:rPr>
-          <w:rStyle w:val="VerbatimChar"/>
-        </w:rPr>
-        <w:t xml:space="preserve">## 7      7 2017-08-15 09:27:30    lots     3      46  8.704837 2017-08-15</w:t>
-      </w:r>
-      <w:r>
-        <w:br w:type="textWrapping"/>
-      </w:r>
-      <w:r>
-        <w:rPr>
-          <w:rStyle w:val="VerbatimChar"/>
-        </w:rPr>
-        <w:t xml:space="preserve">## 8      8 2017-08-15 09:27:30 limited     7      26  9.035104 2017-08-15</w:t>
-      </w:r>
-      <w:r>
-        <w:br w:type="textWrapping"/>
-      </w:r>
-      <w:r>
-        <w:rPr>
-          <w:rStyle w:val="VerbatimChar"/>
-        </w:rPr>
-        <w:t xml:space="preserve">## 9      9 2017-08-15 09:27:30    none     4      44  7.391074 2017-08-15</w:t>
-      </w:r>
-      <w:r>
-        <w:br w:type="textWrapping"/>
-      </w:r>
-      <w:r>
-        <w:rPr>
-          <w:rStyle w:val="VerbatimChar"/>
-        </w:rPr>
-        <w:t xml:space="preserve">## 10    10 2017-08-15 09:27:30    some     4      45  8.504955 2017-08-15</w:t>
+        <w:t xml:space="preserve">##  1     1 2017-08-15 10:55:01    none     3      52  7.569531 2017-08-15</w:t>
+      </w:r>
+      <w:r>
+        <w:br w:type="textWrapping"/>
+      </w:r>
+      <w:r>
+        <w:rPr>
+          <w:rStyle w:val="VerbatimChar"/>
+        </w:rPr>
+        <w:t xml:space="preserve">##  2     2 2017-08-15 10:55:01    none     3      53  7.742731 2017-08-15</w:t>
+      </w:r>
+      <w:r>
+        <w:br w:type="textWrapping"/>
+      </w:r>
+      <w:r>
+        <w:rPr>
+          <w:rStyle w:val="VerbatimChar"/>
+        </w:rPr>
+        <w:t xml:space="preserve">##  3     3 2017-08-15 10:55:01    some     7      31  6.236837 2017-08-15</w:t>
+      </w:r>
+      <w:r>
+        <w:br w:type="textWrapping"/>
+      </w:r>
+      <w:r>
+        <w:rPr>
+          <w:rStyle w:val="VerbatimChar"/>
+        </w:rPr>
+        <w:t xml:space="preserve">##  4     4 2017-08-15 10:55:01    lots     4      49  8.460097 2017-08-15</w:t>
+      </w:r>
+      <w:r>
+        <w:br w:type="textWrapping"/>
+      </w:r>
+      <w:r>
+        <w:rPr>
+          <w:rStyle w:val="VerbatimChar"/>
+        </w:rPr>
+        <w:t xml:space="preserve">##  5     5 2017-08-15 10:55:01 limited     4      43  7.360005 2017-08-15</w:t>
+      </w:r>
+      <w:r>
+        <w:br w:type="textWrapping"/>
+      </w:r>
+      <w:r>
+        <w:rPr>
+          <w:rStyle w:val="VerbatimChar"/>
+        </w:rPr>
+        <w:t xml:space="preserve">##  6     6 2017-08-15 10:55:01     pro     5      39  8.455450 2017-08-15</w:t>
+      </w:r>
+      <w:r>
+        <w:br w:type="textWrapping"/>
+      </w:r>
+      <w:r>
+        <w:rPr>
+          <w:rStyle w:val="VerbatimChar"/>
+        </w:rPr>
+        <w:t xml:space="preserve">##  7     7 2017-08-15 10:55:01    lots     3      46  8.704837 2017-08-15</w:t>
+      </w:r>
+      <w:r>
+        <w:br w:type="textWrapping"/>
+      </w:r>
+      <w:r>
+        <w:rPr>
+          <w:rStyle w:val="VerbatimChar"/>
+        </w:rPr>
+        <w:t xml:space="preserve">##  8     8 2017-08-15 10:55:01 limited     7      26  9.035104 2017-08-15</w:t>
+      </w:r>
+      <w:r>
+        <w:br w:type="textWrapping"/>
+      </w:r>
+      <w:r>
+        <w:rPr>
+          <w:rStyle w:val="VerbatimChar"/>
+        </w:rPr>
+        <w:t xml:space="preserve">##  9     9 2017-08-15 10:55:01    none     4      44  7.391074 2017-08-15</w:t>
+      </w:r>
+      <w:r>
+        <w:br w:type="textWrapping"/>
+      </w:r>
+      <w:r>
+        <w:rPr>
+          <w:rStyle w:val="VerbatimChar"/>
+        </w:rPr>
+        <w:t xml:space="preserve">## 10    10 2017-08-15 10:55:01    some     4      45  8.504955 2017-08-15</w:t>
       </w:r>
       <w:r>
         <w:br w:type="textWrapping"/>
@@ -693,7 +693,7 @@
         <w:rPr>
           <w:rStyle w:val="VerbatimChar"/>
         </w:rPr>
-        <w:t xml:space="preserve">##  $ Timestamp: POSIXct, format: "2017-08-15 09:27:30" "2017-08-15 09:27:30" ...</w:t>
+        <w:t xml:space="preserve">##  $ Timestamp: POSIXct, format: "2017-08-15 10:55:01" "2017-08-15 10:55:01" ...</w:t>
       </w:r>
       <w:r>
         <w:br w:type="textWrapping"/>
@@ -2681,7 +2681,7 @@
     </w:lvl>
   </w:abstractNum>
   <w:abstractNum w:abstractNumId="990">
-    <w:nsid w:val="c354c5ce"/>
+    <w:nsid w:val="6254234d"/>
     <w:multiLevelType w:val="multilevel"/>
     <w:lvl w:ilvl="0">
       <w:numFmt w:val="bullet"/>
@@ -2762,7 +2762,7 @@
     </w:lvl>
   </w:abstractNum>
   <w:abstractNum w:abstractNumId="991">
-    <w:nsid w:val="ebb1790d"/>
+    <w:nsid w:val="66af0c3c"/>
     <w:multiLevelType w:val="multilevel"/>
     <w:lvl w:ilvl="0">
       <w:numFmt w:val="bullet"/>

</xml_diff>

<commit_message>
Various edits to scripts and survey analysis.
</commit_message>
<xml_diff>
--- a/talks/bootcamp-survey.docx
+++ b/talks/bootcamp-survey.docx
@@ -35,7 +35,7 @@
         <w:t xml:space="preserve"> </w:t>
       </w:r>
       <w:r>
-        <w:t xml:space="preserve">12:22:55</w:t>
+        <w:t xml:space="preserve">16:49:53</w:t>
       </w:r>
     </w:p>
     <w:sdt>
@@ -534,88 +534,88 @@
         <w:rPr>
           <w:rStyle w:val="VerbatimChar"/>
         </w:rPr>
-        <w:t xml:space="preserve">##  1     1 2017-08-15 10:55:01    none     3      52  7.569531 2017-08-15</w:t>
-      </w:r>
-      <w:r>
-        <w:br w:type="textWrapping"/>
-      </w:r>
-      <w:r>
-        <w:rPr>
-          <w:rStyle w:val="VerbatimChar"/>
-        </w:rPr>
-        <w:t xml:space="preserve">##  2     2 2017-08-15 10:55:01    none     3      53  7.742731 2017-08-15</w:t>
-      </w:r>
-      <w:r>
-        <w:br w:type="textWrapping"/>
-      </w:r>
-      <w:r>
-        <w:rPr>
-          <w:rStyle w:val="VerbatimChar"/>
-        </w:rPr>
-        <w:t xml:space="preserve">##  3     3 2017-08-15 10:55:01    some     7      31  6.236837 2017-08-15</w:t>
-      </w:r>
-      <w:r>
-        <w:br w:type="textWrapping"/>
-      </w:r>
-      <w:r>
-        <w:rPr>
-          <w:rStyle w:val="VerbatimChar"/>
-        </w:rPr>
-        <w:t xml:space="preserve">##  4     4 2017-08-15 10:55:01    lots     4      49  8.460097 2017-08-15</w:t>
-      </w:r>
-      <w:r>
-        <w:br w:type="textWrapping"/>
-      </w:r>
-      <w:r>
-        <w:rPr>
-          <w:rStyle w:val="VerbatimChar"/>
-        </w:rPr>
-        <w:t xml:space="preserve">##  5     5 2017-08-15 10:55:01 limited     4      43  7.360005 2017-08-15</w:t>
-      </w:r>
-      <w:r>
-        <w:br w:type="textWrapping"/>
-      </w:r>
-      <w:r>
-        <w:rPr>
-          <w:rStyle w:val="VerbatimChar"/>
-        </w:rPr>
-        <w:t xml:space="preserve">##  6     6 2017-08-15 10:55:01     pro     5      39  8.455450 2017-08-15</w:t>
-      </w:r>
-      <w:r>
-        <w:br w:type="textWrapping"/>
-      </w:r>
-      <w:r>
-        <w:rPr>
-          <w:rStyle w:val="VerbatimChar"/>
-        </w:rPr>
-        <w:t xml:space="preserve">##  7     7 2017-08-15 10:55:01    lots     3      46  8.704837 2017-08-15</w:t>
-      </w:r>
-      <w:r>
-        <w:br w:type="textWrapping"/>
-      </w:r>
-      <w:r>
-        <w:rPr>
-          <w:rStyle w:val="VerbatimChar"/>
-        </w:rPr>
-        <w:t xml:space="preserve">##  8     8 2017-08-15 10:55:01 limited     7      26  9.035104 2017-08-15</w:t>
-      </w:r>
-      <w:r>
-        <w:br w:type="textWrapping"/>
-      </w:r>
-      <w:r>
-        <w:rPr>
-          <w:rStyle w:val="VerbatimChar"/>
-        </w:rPr>
-        <w:t xml:space="preserve">##  9     9 2017-08-15 10:55:01    none     4      44  7.391074 2017-08-15</w:t>
-      </w:r>
-      <w:r>
-        <w:br w:type="textWrapping"/>
-      </w:r>
-      <w:r>
-        <w:rPr>
-          <w:rStyle w:val="VerbatimChar"/>
-        </w:rPr>
-        <w:t xml:space="preserve">## 10    10 2017-08-15 10:55:01    some     4      45  8.504955 2017-08-15</w:t>
+        <w:t xml:space="preserve">##  1     1 2017-08-16 12:23:01    none     7      31  6.964537 2017-08-16</w:t>
+      </w:r>
+      <w:r>
+        <w:br w:type="textWrapping"/>
+      </w:r>
+      <w:r>
+        <w:rPr>
+          <w:rStyle w:val="VerbatimChar"/>
+        </w:rPr>
+        <w:t xml:space="preserve">##  2     2 2017-08-16 12:23:01     pro     7      25  8.834509 2017-08-16</w:t>
+      </w:r>
+      <w:r>
+        <w:br w:type="textWrapping"/>
+      </w:r>
+      <w:r>
+        <w:rPr>
+          <w:rStyle w:val="VerbatimChar"/>
+        </w:rPr>
+        <w:t xml:space="preserve">##  3     3 2017-08-16 12:23:01 limited     3      49  7.247419 2017-08-16</w:t>
+      </w:r>
+      <w:r>
+        <w:br w:type="textWrapping"/>
+      </w:r>
+      <w:r>
+        <w:rPr>
+          <w:rStyle w:val="VerbatimChar"/>
+        </w:rPr>
+        <w:t xml:space="preserve">##  4     4 2017-08-16 12:23:01    lots     5      38  7.263245 2017-08-16</w:t>
+      </w:r>
+      <w:r>
+        <w:br w:type="textWrapping"/>
+      </w:r>
+      <w:r>
+        <w:rPr>
+          <w:rStyle w:val="VerbatimChar"/>
+        </w:rPr>
+        <w:t xml:space="preserve">##  5     5 2017-08-16 12:23:01    lots     6      34  8.003129 2017-08-16</w:t>
+      </w:r>
+      <w:r>
+        <w:br w:type="textWrapping"/>
+      </w:r>
+      <w:r>
+        <w:rPr>
+          <w:rStyle w:val="VerbatimChar"/>
+        </w:rPr>
+        <w:t xml:space="preserve">##  6     6 2017-08-16 12:23:01    none     7      25  7.747287 2017-08-16</w:t>
+      </w:r>
+      <w:r>
+        <w:br w:type="textWrapping"/>
+      </w:r>
+      <w:r>
+        <w:rPr>
+          <w:rStyle w:val="VerbatimChar"/>
+        </w:rPr>
+        <w:t xml:space="preserve">##  7     7 2017-08-16 12:23:01    none     2      52  7.695214 2017-08-16</w:t>
+      </w:r>
+      <w:r>
+        <w:br w:type="textWrapping"/>
+      </w:r>
+      <w:r>
+        <w:rPr>
+          <w:rStyle w:val="VerbatimChar"/>
+        </w:rPr>
+        <w:t xml:space="preserve">##  8     8 2017-08-16 12:23:01    none     7      30  6.731940 2017-08-16</w:t>
+      </w:r>
+      <w:r>
+        <w:br w:type="textWrapping"/>
+      </w:r>
+      <w:r>
+        <w:rPr>
+          <w:rStyle w:val="VerbatimChar"/>
+        </w:rPr>
+        <w:t xml:space="preserve">##  9     9 2017-08-16 12:23:01    lots     6      41  6.415195 2017-08-16</w:t>
+      </w:r>
+      <w:r>
+        <w:br w:type="textWrapping"/>
+      </w:r>
+      <w:r>
+        <w:rPr>
+          <w:rStyle w:val="VerbatimChar"/>
+        </w:rPr>
+        <w:t xml:space="preserve">## 10    10 2017-08-16 12:23:01    some     6      26  8.334207 2017-08-16</w:t>
       </w:r>
       <w:r>
         <w:br w:type="textWrapping"/>
@@ -693,61 +693,61 @@
         <w:rPr>
           <w:rStyle w:val="VerbatimChar"/>
         </w:rPr>
-        <w:t xml:space="preserve">##  $ Timestamp: POSIXct, format: "2017-08-15 10:55:01" "2017-08-15 10:55:01" ...</w:t>
-      </w:r>
-      <w:r>
-        <w:br w:type="textWrapping"/>
-      </w:r>
-      <w:r>
-        <w:rPr>
-          <w:rStyle w:val="VerbatimChar"/>
-        </w:rPr>
-        <w:t xml:space="preserve">##  $ R_exp    : chr  "none" "none" "some" "lots" ...</w:t>
-      </w:r>
-      <w:r>
-        <w:br w:type="textWrapping"/>
-      </w:r>
-      <w:r>
-        <w:rPr>
-          <w:rStyle w:val="VerbatimChar"/>
-        </w:rPr>
-        <w:t xml:space="preserve">##  $ GoT      : int  3 3 7 4 4 5 3 7 4 4 ...</w:t>
-      </w:r>
-      <w:r>
-        <w:br w:type="textWrapping"/>
-      </w:r>
-      <w:r>
-        <w:rPr>
-          <w:rStyle w:val="VerbatimChar"/>
-        </w:rPr>
-        <w:t xml:space="preserve">##  $ Age_yrs  : int  52 53 31 49 43 39 46 26 44 45 ...</w:t>
-      </w:r>
-      <w:r>
-        <w:br w:type="textWrapping"/>
-      </w:r>
-      <w:r>
-        <w:rPr>
-          <w:rStyle w:val="VerbatimChar"/>
-        </w:rPr>
-        <w:t xml:space="preserve">##  $ Sleep_hrs: num  7.57 7.74 6.24 8.46 7.36 ...</w:t>
-      </w:r>
-      <w:r>
-        <w:br w:type="textWrapping"/>
-      </w:r>
-      <w:r>
-        <w:rPr>
-          <w:rStyle w:val="VerbatimChar"/>
-        </w:rPr>
-        <w:t xml:space="preserve">##  $ Fav_date : Date, format: "2017-08-15" "2017-08-15" ...</w:t>
-      </w:r>
-      <w:r>
-        <w:br w:type="textWrapping"/>
-      </w:r>
-      <w:r>
-        <w:rPr>
-          <w:rStyle w:val="VerbatimChar"/>
-        </w:rPr>
-        <w:t xml:space="preserve">##  $ Tidy_data: chr  "Yes" "No" "Yes" "No" ...</w:t>
+        <w:t xml:space="preserve">##  $ Timestamp: POSIXct, format: "2017-08-16 12:23:01" "2017-08-16 12:23:01" ...</w:t>
+      </w:r>
+      <w:r>
+        <w:br w:type="textWrapping"/>
+      </w:r>
+      <w:r>
+        <w:rPr>
+          <w:rStyle w:val="VerbatimChar"/>
+        </w:rPr>
+        <w:t xml:space="preserve">##  $ R_exp    : chr  "none" "pro" "limited" "lots" ...</w:t>
+      </w:r>
+      <w:r>
+        <w:br w:type="textWrapping"/>
+      </w:r>
+      <w:r>
+        <w:rPr>
+          <w:rStyle w:val="VerbatimChar"/>
+        </w:rPr>
+        <w:t xml:space="preserve">##  $ GoT      : int  7 7 3 5 6 7 2 7 6 6 ...</w:t>
+      </w:r>
+      <w:r>
+        <w:br w:type="textWrapping"/>
+      </w:r>
+      <w:r>
+        <w:rPr>
+          <w:rStyle w:val="VerbatimChar"/>
+        </w:rPr>
+        <w:t xml:space="preserve">##  $ Age_yrs  : int  31 25 49 38 34 25 52 30 41 26 ...</w:t>
+      </w:r>
+      <w:r>
+        <w:br w:type="textWrapping"/>
+      </w:r>
+      <w:r>
+        <w:rPr>
+          <w:rStyle w:val="VerbatimChar"/>
+        </w:rPr>
+        <w:t xml:space="preserve">##  $ Sleep_hrs: num  6.96 8.83 7.25 7.26 8 ...</w:t>
+      </w:r>
+      <w:r>
+        <w:br w:type="textWrapping"/>
+      </w:r>
+      <w:r>
+        <w:rPr>
+          <w:rStyle w:val="VerbatimChar"/>
+        </w:rPr>
+        <w:t xml:space="preserve">##  $ Fav_date : Date, format: "2017-08-16" "2017-08-16" ...</w:t>
+      </w:r>
+      <w:r>
+        <w:br w:type="textWrapping"/>
+      </w:r>
+      <w:r>
+        <w:rPr>
+          <w:rStyle w:val="VerbatimChar"/>
+        </w:rPr>
+        <w:t xml:space="preserve">##  $ Tidy_data: chr  "Yes" "Yes" "No" "No" ...</w:t>
       </w:r>
       <w:r>
         <w:br w:type="textWrapping"/>
@@ -1032,7 +1032,7 @@
         <w:rPr>
           <w:rStyle w:val="VerbatimChar"/>
         </w:rPr>
-        <w:t xml:space="preserve">## [1] "none"    "some"    "lots"    "limited" "pro"</w:t>
+        <w:t xml:space="preserve">## [1] "none"    "pro"     "limited" "lots"    "some"</w:t>
       </w:r>
     </w:p>
     <w:p>
@@ -2681,7 +2681,7 @@
     </w:lvl>
   </w:abstractNum>
   <w:abstractNum w:abstractNumId="990">
-    <w:nsid w:val="6254234d"/>
+    <w:nsid w:val="b6884933"/>
     <w:multiLevelType w:val="multilevel"/>
     <w:lvl w:ilvl="0">
       <w:numFmt w:val="bullet"/>
@@ -2762,7 +2762,7 @@
     </w:lvl>
   </w:abstractNum>
   <w:abstractNum w:abstractNumId="991">
-    <w:nsid w:val="66af0c3c"/>
+    <w:nsid w:val="5d749551"/>
     <w:multiLevelType w:val="multilevel"/>
     <w:lvl w:ilvl="0">
       <w:numFmt w:val="bullet"/>

</xml_diff>

<commit_message>
Move data back to talks/ other changes.
</commit_message>
<xml_diff>
--- a/talks/bootcamp-survey.docx
+++ b/talks/bootcamp-survey.docx
@@ -47,13 +47,13 @@
         <w:pStyle w:val="Date"/>
       </w:pPr>
       <w:r>
-        <w:t xml:space="preserve">2017-08-16</w:t>
-      </w:r>
-      <w:r>
-        <w:t xml:space="preserve"> </w:t>
-      </w:r>
-      <w:r>
-        <w:t xml:space="preserve">18:07:29</w:t>
+        <w:t xml:space="preserve">2017-08-17</w:t>
+      </w:r>
+      <w:r>
+        <w:t xml:space="preserve"> </w:t>
+      </w:r>
+      <w:r>
+        <w:t xml:space="preserve">08:50:22</w:t>
       </w:r>
     </w:p>
     <w:sdt>
@@ -518,52 +518,52 @@
         <w:rPr>
           <w:rStyle w:val="VerbatimChar"/>
         </w:rPr>
-        <w:t xml:space="preserve">##   R_exp = col_character(),</w:t>
-      </w:r>
-      <w:r>
-        <w:br w:type="textWrapping"/>
-      </w:r>
-      <w:r>
-        <w:rPr>
-          <w:rStyle w:val="VerbatimChar"/>
-        </w:rPr>
-        <w:t xml:space="preserve">##   GoT = col_integer(),</w:t>
-      </w:r>
-      <w:r>
-        <w:br w:type="textWrapping"/>
-      </w:r>
-      <w:r>
-        <w:rPr>
-          <w:rStyle w:val="VerbatimChar"/>
-        </w:rPr>
-        <w:t xml:space="preserve">##   Age_yrs = col_integer(),</w:t>
-      </w:r>
-      <w:r>
-        <w:br w:type="textWrapping"/>
-      </w:r>
-      <w:r>
-        <w:rPr>
-          <w:rStyle w:val="VerbatimChar"/>
-        </w:rPr>
-        <w:t xml:space="preserve">##   Sleep_hrs = col_double(),</w:t>
-      </w:r>
-      <w:r>
-        <w:br w:type="textWrapping"/>
-      </w:r>
-      <w:r>
-        <w:rPr>
-          <w:rStyle w:val="VerbatimChar"/>
-        </w:rPr>
-        <w:t xml:space="preserve">##   Fav_day = col_character(),</w:t>
-      </w:r>
-      <w:r>
-        <w:br w:type="textWrapping"/>
-      </w:r>
-      <w:r>
-        <w:rPr>
-          <w:rStyle w:val="VerbatimChar"/>
-        </w:rPr>
-        <w:t xml:space="preserve">##   Tidy_data = col_character()</w:t>
+        <w:t xml:space="preserve">##   `Your current level of experience/expertise with R` = col_character(),</w:t>
+      </w:r>
+      <w:r>
+        <w:br w:type="textWrapping"/>
+      </w:r>
+      <w:r>
+        <w:rPr>
+          <w:rStyle w:val="VerbatimChar"/>
+        </w:rPr>
+        <w:t xml:space="preserve">##   `Your enthusiasm for Game of Thrones` = col_integer(),</w:t>
+      </w:r>
+      <w:r>
+        <w:br w:type="textWrapping"/>
+      </w:r>
+      <w:r>
+        <w:rPr>
+          <w:rStyle w:val="VerbatimChar"/>
+        </w:rPr>
+        <w:t xml:space="preserve">##   `Age in years` = col_integer(),</w:t>
+      </w:r>
+      <w:r>
+        <w:br w:type="textWrapping"/>
+      </w:r>
+      <w:r>
+        <w:rPr>
+          <w:rStyle w:val="VerbatimChar"/>
+        </w:rPr>
+        <w:t xml:space="preserve">##   `Preferred number of hours spent sleeping/day` = col_character(),</w:t>
+      </w:r>
+      <w:r>
+        <w:br w:type="textWrapping"/>
+      </w:r>
+      <w:r>
+        <w:rPr>
+          <w:rStyle w:val="VerbatimChar"/>
+        </w:rPr>
+        <w:t xml:space="preserve">##   `Favorite day of the week` = col_character(),</w:t>
+      </w:r>
+      <w:r>
+        <w:br w:type="textWrapping"/>
+      </w:r>
+      <w:r>
+        <w:rPr>
+          <w:rStyle w:val="VerbatimChar"/>
+        </w:rPr>
+        <w:t xml:space="preserve">##   `Are your data tidy?` = col_character()</w:t>
       </w:r>
       <w:r>
         <w:br w:type="textWrapping"/>
@@ -594,7 +594,1301 @@
         <w:rPr>
           <w:rStyle w:val="VerbatimChar"/>
         </w:rPr>
-        <w:t xml:space="preserve">## # A tibble: 28 x 7</w:t>
+        <w:t xml:space="preserve">## # A tibble: 35 x 7</w:t>
+      </w:r>
+      <w:r>
+        <w:br w:type="textWrapping"/>
+      </w:r>
+      <w:r>
+        <w:rPr>
+          <w:rStyle w:val="VerbatimChar"/>
+        </w:rPr>
+        <w:t xml:space="preserve">##             Timestamp `Your current level of experience/expertise with R`</w:t>
+      </w:r>
+      <w:r>
+        <w:br w:type="textWrapping"/>
+      </w:r>
+      <w:r>
+        <w:rPr>
+          <w:rStyle w:val="VerbatimChar"/>
+        </w:rPr>
+        <w:t xml:space="preserve">##                 &lt;chr&gt;                                               &lt;chr&gt;</w:t>
+      </w:r>
+      <w:r>
+        <w:br w:type="textWrapping"/>
+      </w:r>
+      <w:r>
+        <w:rPr>
+          <w:rStyle w:val="VerbatimChar"/>
+        </w:rPr>
+        <w:t xml:space="preserve">##  1               &lt;NA&gt;                                                &lt;NA&gt;</w:t>
+      </w:r>
+      <w:r>
+        <w:br w:type="textWrapping"/>
+      </w:r>
+      <w:r>
+        <w:rPr>
+          <w:rStyle w:val="VerbatimChar"/>
+        </w:rPr>
+        <w:t xml:space="preserve">##  2 8/13/2017 23:29:24                                                some</w:t>
+      </w:r>
+      <w:r>
+        <w:br w:type="textWrapping"/>
+      </w:r>
+      <w:r>
+        <w:rPr>
+          <w:rStyle w:val="VerbatimChar"/>
+        </w:rPr>
+        <w:t xml:space="preserve">##  3 8/14/2017 12:01:12                                                some</w:t>
+      </w:r>
+      <w:r>
+        <w:br w:type="textWrapping"/>
+      </w:r>
+      <w:r>
+        <w:rPr>
+          <w:rStyle w:val="VerbatimChar"/>
+        </w:rPr>
+        <w:t xml:space="preserve">##  4 8/15/2017 12:42:09                                                some</w:t>
+      </w:r>
+      <w:r>
+        <w:br w:type="textWrapping"/>
+      </w:r>
+      <w:r>
+        <w:rPr>
+          <w:rStyle w:val="VerbatimChar"/>
+        </w:rPr>
+        <w:t xml:space="preserve">##  5 8/15/2017 17:13:08                                                none</w:t>
+      </w:r>
+      <w:r>
+        <w:br w:type="textWrapping"/>
+      </w:r>
+      <w:r>
+        <w:rPr>
+          <w:rStyle w:val="VerbatimChar"/>
+        </w:rPr>
+        <w:t xml:space="preserve">##  6 8/15/2017 19:03:40                                             limited</w:t>
+      </w:r>
+      <w:r>
+        <w:br w:type="textWrapping"/>
+      </w:r>
+      <w:r>
+        <w:rPr>
+          <w:rStyle w:val="VerbatimChar"/>
+        </w:rPr>
+        <w:t xml:space="preserve">##  7 8/15/2017 23:36:07                                                some</w:t>
+      </w:r>
+      <w:r>
+        <w:br w:type="textWrapping"/>
+      </w:r>
+      <w:r>
+        <w:rPr>
+          <w:rStyle w:val="VerbatimChar"/>
+        </w:rPr>
+        <w:t xml:space="preserve">##  8 8/15/2017 23:45:05                                             limited</w:t>
+      </w:r>
+      <w:r>
+        <w:br w:type="textWrapping"/>
+      </w:r>
+      <w:r>
+        <w:rPr>
+          <w:rStyle w:val="VerbatimChar"/>
+        </w:rPr>
+        <w:t xml:space="preserve">##  9  8/16/2017 0:26:01                                                 pro</w:t>
+      </w:r>
+      <w:r>
+        <w:br w:type="textWrapping"/>
+      </w:r>
+      <w:r>
+        <w:rPr>
+          <w:rStyle w:val="VerbatimChar"/>
+        </w:rPr>
+        <w:t xml:space="preserve">## 10  8/16/2017 1:09:44                                                none</w:t>
+      </w:r>
+      <w:r>
+        <w:br w:type="textWrapping"/>
+      </w:r>
+      <w:r>
+        <w:rPr>
+          <w:rStyle w:val="VerbatimChar"/>
+        </w:rPr>
+        <w:t xml:space="preserve">## # ... with 25 more rows, and 5 more variables: `Your enthusiasm for Game</w:t>
+      </w:r>
+      <w:r>
+        <w:br w:type="textWrapping"/>
+      </w:r>
+      <w:r>
+        <w:rPr>
+          <w:rStyle w:val="VerbatimChar"/>
+        </w:rPr>
+        <w:t xml:space="preserve">## #   of Thrones` &lt;int&gt;, `Age in years` &lt;int&gt;, `Preferred number of hours</w:t>
+      </w:r>
+      <w:r>
+        <w:br w:type="textWrapping"/>
+      </w:r>
+      <w:r>
+        <w:rPr>
+          <w:rStyle w:val="VerbatimChar"/>
+        </w:rPr>
+        <w:t xml:space="preserve">## #   spent sleeping/day` &lt;chr&gt;, `Favorite day of the week` &lt;chr&gt;, `Are your</w:t>
+      </w:r>
+      <w:r>
+        <w:br w:type="textWrapping"/>
+      </w:r>
+      <w:r>
+        <w:rPr>
+          <w:rStyle w:val="VerbatimChar"/>
+        </w:rPr>
+        <w:t xml:space="preserve">## #   data tidy?` &lt;chr&gt;</w:t>
+      </w:r>
+    </w:p>
+    <w:p>
+      <w:pPr>
+        <w:pStyle w:val="FirstParagraph"/>
+      </w:pPr>
+      <w:r>
+        <w:t xml:space="preserve">The</w:t>
+      </w:r>
+      <w:r>
+        <w:t xml:space="preserve"> </w:t>
+      </w:r>
+      <w:r>
+        <w:rPr>
+          <w:rStyle w:val="VerbatimChar"/>
+        </w:rPr>
+        <w:t xml:space="preserve">str()</w:t>
+      </w:r>
+      <w:r>
+        <w:t xml:space="preserve"> </w:t>
+      </w:r>
+      <w:r>
+        <w:t xml:space="preserve">or 'structure' command is also a great way to see what you've got.</w:t>
+      </w:r>
+    </w:p>
+    <w:p>
+      <w:pPr>
+        <w:pStyle w:val="SourceCode"/>
+      </w:pPr>
+      <w:r>
+        <w:rPr>
+          <w:rStyle w:val="KeywordTok"/>
+        </w:rPr>
+        <w:t xml:space="preserve">str</w:t>
+      </w:r>
+      <w:r>
+        <w:rPr>
+          <w:rStyle w:val="NormalTok"/>
+        </w:rPr>
+        <w:t xml:space="preserve">(survey)</w:t>
+      </w:r>
+    </w:p>
+    <w:p>
+      <w:pPr>
+        <w:pStyle w:val="SourceCode"/>
+      </w:pPr>
+      <w:r>
+        <w:rPr>
+          <w:rStyle w:val="VerbatimChar"/>
+        </w:rPr>
+        <w:t xml:space="preserve">## Classes 'tbl_df', 'tbl' and 'data.frame':    35 obs. of  7 variables:</w:t>
+      </w:r>
+      <w:r>
+        <w:br w:type="textWrapping"/>
+      </w:r>
+      <w:r>
+        <w:rPr>
+          <w:rStyle w:val="VerbatimChar"/>
+        </w:rPr>
+        <w:t xml:space="preserve">##  $ Timestamp                                        : chr  NA "8/13/2017 23:29:24" "8/14/2017 12:01:12" "8/15/2017 12:42:09" ...</w:t>
+      </w:r>
+      <w:r>
+        <w:br w:type="textWrapping"/>
+      </w:r>
+      <w:r>
+        <w:rPr>
+          <w:rStyle w:val="VerbatimChar"/>
+        </w:rPr>
+        <w:t xml:space="preserve">##  $ Your current level of experience/expertise with R: chr  NA "some" "some" "some" ...</w:t>
+      </w:r>
+      <w:r>
+        <w:br w:type="textWrapping"/>
+      </w:r>
+      <w:r>
+        <w:rPr>
+          <w:rStyle w:val="VerbatimChar"/>
+        </w:rPr>
+        <w:t xml:space="preserve">##  $ Your enthusiasm for Game of Thrones              : int  NA 10 10 10 10 10 10 3 9 10 ...</w:t>
+      </w:r>
+      <w:r>
+        <w:br w:type="textWrapping"/>
+      </w:r>
+      <w:r>
+        <w:rPr>
+          <w:rStyle w:val="VerbatimChar"/>
+        </w:rPr>
+        <w:t xml:space="preserve">##  $ Age in years                                     : int  NA 28 22 24 28 24 23 25 37 25 ...</w:t>
+      </w:r>
+      <w:r>
+        <w:br w:type="textWrapping"/>
+      </w:r>
+      <w:r>
+        <w:rPr>
+          <w:rStyle w:val="VerbatimChar"/>
+        </w:rPr>
+        <w:t xml:space="preserve">##  $ Preferred number of hours spent sleeping/day     : chr  NA "8!!!" "7" "10" ...</w:t>
+      </w:r>
+      <w:r>
+        <w:br w:type="textWrapping"/>
+      </w:r>
+      <w:r>
+        <w:rPr>
+          <w:rStyle w:val="VerbatimChar"/>
+        </w:rPr>
+        <w:t xml:space="preserve">##  $ Favorite day of the week                         : chr  NA "Friday" "Friday" "Saturday" ...</w:t>
+      </w:r>
+      <w:r>
+        <w:br w:type="textWrapping"/>
+      </w:r>
+      <w:r>
+        <w:rPr>
+          <w:rStyle w:val="VerbatimChar"/>
+        </w:rPr>
+        <w:t xml:space="preserve">##  $ Are your data tidy?                              : chr  NA "Yes" "That's a personal question" "No" ...</w:t>
+      </w:r>
+      <w:r>
+        <w:br w:type="textWrapping"/>
+      </w:r>
+      <w:r>
+        <w:rPr>
+          <w:rStyle w:val="VerbatimChar"/>
+        </w:rPr>
+        <w:t xml:space="preserve">##  - attr(*, "spec")=List of 2</w:t>
+      </w:r>
+      <w:r>
+        <w:br w:type="textWrapping"/>
+      </w:r>
+      <w:r>
+        <w:rPr>
+          <w:rStyle w:val="VerbatimChar"/>
+        </w:rPr>
+        <w:t xml:space="preserve">##   ..$ cols   :List of 7</w:t>
+      </w:r>
+      <w:r>
+        <w:br w:type="textWrapping"/>
+      </w:r>
+      <w:r>
+        <w:rPr>
+          <w:rStyle w:val="VerbatimChar"/>
+        </w:rPr>
+        <w:t xml:space="preserve">##   .. ..$ Timestamp                                        : list()</w:t>
+      </w:r>
+      <w:r>
+        <w:br w:type="textWrapping"/>
+      </w:r>
+      <w:r>
+        <w:rPr>
+          <w:rStyle w:val="VerbatimChar"/>
+        </w:rPr>
+        <w:t xml:space="preserve">##   .. .. ..- attr(*, "class")= chr  "collector_character" "collector"</w:t>
+      </w:r>
+      <w:r>
+        <w:br w:type="textWrapping"/>
+      </w:r>
+      <w:r>
+        <w:rPr>
+          <w:rStyle w:val="VerbatimChar"/>
+        </w:rPr>
+        <w:t xml:space="preserve">##   .. ..$ Your current level of experience/expertise with R: list()</w:t>
+      </w:r>
+      <w:r>
+        <w:br w:type="textWrapping"/>
+      </w:r>
+      <w:r>
+        <w:rPr>
+          <w:rStyle w:val="VerbatimChar"/>
+        </w:rPr>
+        <w:t xml:space="preserve">##   .. .. ..- attr(*, "class")= chr  "collector_character" "collector"</w:t>
+      </w:r>
+      <w:r>
+        <w:br w:type="textWrapping"/>
+      </w:r>
+      <w:r>
+        <w:rPr>
+          <w:rStyle w:val="VerbatimChar"/>
+        </w:rPr>
+        <w:t xml:space="preserve">##   .. ..$ Your enthusiasm for Game of Thrones              : list()</w:t>
+      </w:r>
+      <w:r>
+        <w:br w:type="textWrapping"/>
+      </w:r>
+      <w:r>
+        <w:rPr>
+          <w:rStyle w:val="VerbatimChar"/>
+        </w:rPr>
+        <w:t xml:space="preserve">##   .. .. ..- attr(*, "class")= chr  "collector_integer" "collector"</w:t>
+      </w:r>
+      <w:r>
+        <w:br w:type="textWrapping"/>
+      </w:r>
+      <w:r>
+        <w:rPr>
+          <w:rStyle w:val="VerbatimChar"/>
+        </w:rPr>
+        <w:t xml:space="preserve">##   .. ..$ Age in years                                     : list()</w:t>
+      </w:r>
+      <w:r>
+        <w:br w:type="textWrapping"/>
+      </w:r>
+      <w:r>
+        <w:rPr>
+          <w:rStyle w:val="VerbatimChar"/>
+        </w:rPr>
+        <w:t xml:space="preserve">##   .. .. ..- attr(*, "class")= chr  "collector_integer" "collector"</w:t>
+      </w:r>
+      <w:r>
+        <w:br w:type="textWrapping"/>
+      </w:r>
+      <w:r>
+        <w:rPr>
+          <w:rStyle w:val="VerbatimChar"/>
+        </w:rPr>
+        <w:t xml:space="preserve">##   .. ..$ Preferred number of hours spent sleeping/day     : list()</w:t>
+      </w:r>
+      <w:r>
+        <w:br w:type="textWrapping"/>
+      </w:r>
+      <w:r>
+        <w:rPr>
+          <w:rStyle w:val="VerbatimChar"/>
+        </w:rPr>
+        <w:t xml:space="preserve">##   .. .. ..- attr(*, "class")= chr  "collector_character" "collector"</w:t>
+      </w:r>
+      <w:r>
+        <w:br w:type="textWrapping"/>
+      </w:r>
+      <w:r>
+        <w:rPr>
+          <w:rStyle w:val="VerbatimChar"/>
+        </w:rPr>
+        <w:t xml:space="preserve">##   .. ..$ Favorite day of the week                         : list()</w:t>
+      </w:r>
+      <w:r>
+        <w:br w:type="textWrapping"/>
+      </w:r>
+      <w:r>
+        <w:rPr>
+          <w:rStyle w:val="VerbatimChar"/>
+        </w:rPr>
+        <w:t xml:space="preserve">##   .. .. ..- attr(*, "class")= chr  "collector_character" "collector"</w:t>
+      </w:r>
+      <w:r>
+        <w:br w:type="textWrapping"/>
+      </w:r>
+      <w:r>
+        <w:rPr>
+          <w:rStyle w:val="VerbatimChar"/>
+        </w:rPr>
+        <w:t xml:space="preserve">##   .. ..$ Are your data tidy?                              : list()</w:t>
+      </w:r>
+      <w:r>
+        <w:br w:type="textWrapping"/>
+      </w:r>
+      <w:r>
+        <w:rPr>
+          <w:rStyle w:val="VerbatimChar"/>
+        </w:rPr>
+        <w:t xml:space="preserve">##   .. .. ..- attr(*, "class")= chr  "collector_character" "collector"</w:t>
+      </w:r>
+      <w:r>
+        <w:br w:type="textWrapping"/>
+      </w:r>
+      <w:r>
+        <w:rPr>
+          <w:rStyle w:val="VerbatimChar"/>
+        </w:rPr>
+        <w:t xml:space="preserve">##   ..$ default: list()</w:t>
+      </w:r>
+      <w:r>
+        <w:br w:type="textWrapping"/>
+      </w:r>
+      <w:r>
+        <w:rPr>
+          <w:rStyle w:val="VerbatimChar"/>
+        </w:rPr>
+        <w:t xml:space="preserve">##   .. ..- attr(*, "class")= chr  "collector_guess" "collector"</w:t>
+      </w:r>
+      <w:r>
+        <w:br w:type="textWrapping"/>
+      </w:r>
+      <w:r>
+        <w:rPr>
+          <w:rStyle w:val="VerbatimChar"/>
+        </w:rPr>
+        <w:t xml:space="preserve">##   ..- attr(*, "class")= chr "col_spec"</w:t>
+      </w:r>
+    </w:p>
+    <w:p>
+      <w:pPr>
+        <w:pStyle w:val="FirstParagraph"/>
+      </w:pPr>
+      <w:r>
+        <w:t xml:space="preserve">Clearly, we need to do some cleaning before we can do anything with this.</w:t>
+      </w:r>
+    </w:p>
+    <w:p>
+      <w:pPr>
+        <w:pStyle w:val="BodyText"/>
+      </w:pPr>
+      <w:r>
+        <w:t xml:space="preserve">Let's start by renaming variables</w:t>
+      </w:r>
+    </w:p>
+    <w:p>
+      <w:pPr>
+        <w:pStyle w:val="SourceCode"/>
+      </w:pPr>
+      <w:r>
+        <w:rPr>
+          <w:rStyle w:val="KeywordTok"/>
+        </w:rPr>
+        <w:t xml:space="preserve">names</w:t>
+      </w:r>
+      <w:r>
+        <w:rPr>
+          <w:rStyle w:val="NormalTok"/>
+        </w:rPr>
+        <w:t xml:space="preserve">(survey) &lt;-</w:t>
+      </w:r>
+      <w:r>
+        <w:rPr>
+          <w:rStyle w:val="StringTok"/>
+        </w:rPr>
+        <w:t xml:space="preserve"> </w:t>
+      </w:r>
+      <w:r>
+        <w:rPr>
+          <w:rStyle w:val="KeywordTok"/>
+        </w:rPr>
+        <w:t xml:space="preserve">c</w:t>
+      </w:r>
+      <w:r>
+        <w:rPr>
+          <w:rStyle w:val="NormalTok"/>
+        </w:rPr>
+        <w:t xml:space="preserve">(</w:t>
+      </w:r>
+      <w:r>
+        <w:rPr>
+          <w:rStyle w:val="StringTok"/>
+        </w:rPr>
+        <w:t xml:space="preserve">"Timestamp"</w:t>
+      </w:r>
+      <w:r>
+        <w:rPr>
+          <w:rStyle w:val="NormalTok"/>
+        </w:rPr>
+        <w:t xml:space="preserve">,</w:t>
+      </w:r>
+      <w:r>
+        <w:br w:type="textWrapping"/>
+      </w:r>
+      <w:r>
+        <w:rPr>
+          <w:rStyle w:val="NormalTok"/>
+        </w:rPr>
+        <w:t xml:space="preserve"> </w:t>
+      </w:r>
+      <w:r>
+        <w:rPr>
+          <w:rStyle w:val="NormalTok"/>
+        </w:rPr>
+        <w:t xml:space="preserve"> </w:t>
+      </w:r>
+      <w:r>
+        <w:rPr>
+          <w:rStyle w:val="NormalTok"/>
+        </w:rPr>
+        <w:t xml:space="preserve"> </w:t>
+      </w:r>
+      <w:r>
+        <w:rPr>
+          <w:rStyle w:val="NormalTok"/>
+        </w:rPr>
+        <w:t xml:space="preserve"> </w:t>
+      </w:r>
+      <w:r>
+        <w:rPr>
+          <w:rStyle w:val="NormalTok"/>
+        </w:rPr>
+        <w:t xml:space="preserve"> </w:t>
+      </w:r>
+      <w:r>
+        <w:rPr>
+          <w:rStyle w:val="NormalTok"/>
+        </w:rPr>
+        <w:t xml:space="preserve"> </w:t>
+      </w:r>
+      <w:r>
+        <w:rPr>
+          <w:rStyle w:val="NormalTok"/>
+        </w:rPr>
+        <w:t xml:space="preserve"> </w:t>
+      </w:r>
+      <w:r>
+        <w:rPr>
+          <w:rStyle w:val="NormalTok"/>
+        </w:rPr>
+        <w:t xml:space="preserve"> </w:t>
+      </w:r>
+      <w:r>
+        <w:rPr>
+          <w:rStyle w:val="NormalTok"/>
+        </w:rPr>
+        <w:t xml:space="preserve"> </w:t>
+      </w:r>
+      <w:r>
+        <w:rPr>
+          <w:rStyle w:val="NormalTok"/>
+        </w:rPr>
+        <w:t xml:space="preserve"> </w:t>
+      </w:r>
+      <w:r>
+        <w:rPr>
+          <w:rStyle w:val="NormalTok"/>
+        </w:rPr>
+        <w:t xml:space="preserve"> </w:t>
+      </w:r>
+      <w:r>
+        <w:rPr>
+          <w:rStyle w:val="NormalTok"/>
+        </w:rPr>
+        <w:t xml:space="preserve"> </w:t>
+      </w:r>
+      <w:r>
+        <w:rPr>
+          <w:rStyle w:val="NormalTok"/>
+        </w:rPr>
+        <w:t xml:space="preserve"> </w:t>
+      </w:r>
+      <w:r>
+        <w:rPr>
+          <w:rStyle w:val="NormalTok"/>
+        </w:rPr>
+        <w:t xml:space="preserve"> </w:t>
+      </w:r>
+      <w:r>
+        <w:rPr>
+          <w:rStyle w:val="NormalTok"/>
+        </w:rPr>
+        <w:t xml:space="preserve"> </w:t>
+      </w:r>
+      <w:r>
+        <w:rPr>
+          <w:rStyle w:val="NormalTok"/>
+        </w:rPr>
+        <w:t xml:space="preserve"> </w:t>
+      </w:r>
+      <w:r>
+        <w:rPr>
+          <w:rStyle w:val="NormalTok"/>
+        </w:rPr>
+        <w:t xml:space="preserve"> </w:t>
+      </w:r>
+      <w:r>
+        <w:rPr>
+          <w:rStyle w:val="NormalTok"/>
+        </w:rPr>
+        <w:t xml:space="preserve"> </w:t>
+      </w:r>
+      <w:r>
+        <w:rPr>
+          <w:rStyle w:val="StringTok"/>
+        </w:rPr>
+        <w:t xml:space="preserve">"R_exp"</w:t>
+      </w:r>
+      <w:r>
+        <w:rPr>
+          <w:rStyle w:val="NormalTok"/>
+        </w:rPr>
+        <w:t xml:space="preserve">,</w:t>
+      </w:r>
+      <w:r>
+        <w:br w:type="textWrapping"/>
+      </w:r>
+      <w:r>
+        <w:rPr>
+          <w:rStyle w:val="NormalTok"/>
+        </w:rPr>
+        <w:t xml:space="preserve"> </w:t>
+      </w:r>
+      <w:r>
+        <w:rPr>
+          <w:rStyle w:val="NormalTok"/>
+        </w:rPr>
+        <w:t xml:space="preserve"> </w:t>
+      </w:r>
+      <w:r>
+        <w:rPr>
+          <w:rStyle w:val="NormalTok"/>
+        </w:rPr>
+        <w:t xml:space="preserve"> </w:t>
+      </w:r>
+      <w:r>
+        <w:rPr>
+          <w:rStyle w:val="NormalTok"/>
+        </w:rPr>
+        <w:t xml:space="preserve"> </w:t>
+      </w:r>
+      <w:r>
+        <w:rPr>
+          <w:rStyle w:val="NormalTok"/>
+        </w:rPr>
+        <w:t xml:space="preserve"> </w:t>
+      </w:r>
+      <w:r>
+        <w:rPr>
+          <w:rStyle w:val="NormalTok"/>
+        </w:rPr>
+        <w:t xml:space="preserve"> </w:t>
+      </w:r>
+      <w:r>
+        <w:rPr>
+          <w:rStyle w:val="NormalTok"/>
+        </w:rPr>
+        <w:t xml:space="preserve"> </w:t>
+      </w:r>
+      <w:r>
+        <w:rPr>
+          <w:rStyle w:val="NormalTok"/>
+        </w:rPr>
+        <w:t xml:space="preserve"> </w:t>
+      </w:r>
+      <w:r>
+        <w:rPr>
+          <w:rStyle w:val="NormalTok"/>
+        </w:rPr>
+        <w:t xml:space="preserve"> </w:t>
+      </w:r>
+      <w:r>
+        <w:rPr>
+          <w:rStyle w:val="NormalTok"/>
+        </w:rPr>
+        <w:t xml:space="preserve"> </w:t>
+      </w:r>
+      <w:r>
+        <w:rPr>
+          <w:rStyle w:val="NormalTok"/>
+        </w:rPr>
+        <w:t xml:space="preserve"> </w:t>
+      </w:r>
+      <w:r>
+        <w:rPr>
+          <w:rStyle w:val="NormalTok"/>
+        </w:rPr>
+        <w:t xml:space="preserve"> </w:t>
+      </w:r>
+      <w:r>
+        <w:rPr>
+          <w:rStyle w:val="NormalTok"/>
+        </w:rPr>
+        <w:t xml:space="preserve"> </w:t>
+      </w:r>
+      <w:r>
+        <w:rPr>
+          <w:rStyle w:val="NormalTok"/>
+        </w:rPr>
+        <w:t xml:space="preserve"> </w:t>
+      </w:r>
+      <w:r>
+        <w:rPr>
+          <w:rStyle w:val="NormalTok"/>
+        </w:rPr>
+        <w:t xml:space="preserve"> </w:t>
+      </w:r>
+      <w:r>
+        <w:rPr>
+          <w:rStyle w:val="NormalTok"/>
+        </w:rPr>
+        <w:t xml:space="preserve"> </w:t>
+      </w:r>
+      <w:r>
+        <w:rPr>
+          <w:rStyle w:val="NormalTok"/>
+        </w:rPr>
+        <w:t xml:space="preserve"> </w:t>
+      </w:r>
+      <w:r>
+        <w:rPr>
+          <w:rStyle w:val="NormalTok"/>
+        </w:rPr>
+        <w:t xml:space="preserve"> </w:t>
+      </w:r>
+      <w:r>
+        <w:rPr>
+          <w:rStyle w:val="StringTok"/>
+        </w:rPr>
+        <w:t xml:space="preserve">"GoT"</w:t>
+      </w:r>
+      <w:r>
+        <w:rPr>
+          <w:rStyle w:val="NormalTok"/>
+        </w:rPr>
+        <w:t xml:space="preserve">,</w:t>
+      </w:r>
+      <w:r>
+        <w:br w:type="textWrapping"/>
+      </w:r>
+      <w:r>
+        <w:rPr>
+          <w:rStyle w:val="NormalTok"/>
+        </w:rPr>
+        <w:t xml:space="preserve"> </w:t>
+      </w:r>
+      <w:r>
+        <w:rPr>
+          <w:rStyle w:val="NormalTok"/>
+        </w:rPr>
+        <w:t xml:space="preserve"> </w:t>
+      </w:r>
+      <w:r>
+        <w:rPr>
+          <w:rStyle w:val="NormalTok"/>
+        </w:rPr>
+        <w:t xml:space="preserve"> </w:t>
+      </w:r>
+      <w:r>
+        <w:rPr>
+          <w:rStyle w:val="NormalTok"/>
+        </w:rPr>
+        <w:t xml:space="preserve"> </w:t>
+      </w:r>
+      <w:r>
+        <w:rPr>
+          <w:rStyle w:val="NormalTok"/>
+        </w:rPr>
+        <w:t xml:space="preserve"> </w:t>
+      </w:r>
+      <w:r>
+        <w:rPr>
+          <w:rStyle w:val="NormalTok"/>
+        </w:rPr>
+        <w:t xml:space="preserve"> </w:t>
+      </w:r>
+      <w:r>
+        <w:rPr>
+          <w:rStyle w:val="NormalTok"/>
+        </w:rPr>
+        <w:t xml:space="preserve"> </w:t>
+      </w:r>
+      <w:r>
+        <w:rPr>
+          <w:rStyle w:val="NormalTok"/>
+        </w:rPr>
+        <w:t xml:space="preserve"> </w:t>
+      </w:r>
+      <w:r>
+        <w:rPr>
+          <w:rStyle w:val="NormalTok"/>
+        </w:rPr>
+        <w:t xml:space="preserve"> </w:t>
+      </w:r>
+      <w:r>
+        <w:rPr>
+          <w:rStyle w:val="NormalTok"/>
+        </w:rPr>
+        <w:t xml:space="preserve"> </w:t>
+      </w:r>
+      <w:r>
+        <w:rPr>
+          <w:rStyle w:val="NormalTok"/>
+        </w:rPr>
+        <w:t xml:space="preserve"> </w:t>
+      </w:r>
+      <w:r>
+        <w:rPr>
+          <w:rStyle w:val="NormalTok"/>
+        </w:rPr>
+        <w:t xml:space="preserve"> </w:t>
+      </w:r>
+      <w:r>
+        <w:rPr>
+          <w:rStyle w:val="NormalTok"/>
+        </w:rPr>
+        <w:t xml:space="preserve"> </w:t>
+      </w:r>
+      <w:r>
+        <w:rPr>
+          <w:rStyle w:val="NormalTok"/>
+        </w:rPr>
+        <w:t xml:space="preserve"> </w:t>
+      </w:r>
+      <w:r>
+        <w:rPr>
+          <w:rStyle w:val="NormalTok"/>
+        </w:rPr>
+        <w:t xml:space="preserve"> </w:t>
+      </w:r>
+      <w:r>
+        <w:rPr>
+          <w:rStyle w:val="NormalTok"/>
+        </w:rPr>
+        <w:t xml:space="preserve"> </w:t>
+      </w:r>
+      <w:r>
+        <w:rPr>
+          <w:rStyle w:val="NormalTok"/>
+        </w:rPr>
+        <w:t xml:space="preserve"> </w:t>
+      </w:r>
+      <w:r>
+        <w:rPr>
+          <w:rStyle w:val="NormalTok"/>
+        </w:rPr>
+        <w:t xml:space="preserve"> </w:t>
+      </w:r>
+      <w:r>
+        <w:rPr>
+          <w:rStyle w:val="StringTok"/>
+        </w:rPr>
+        <w:t xml:space="preserve">"Age_yrs"</w:t>
+      </w:r>
+      <w:r>
+        <w:rPr>
+          <w:rStyle w:val="NormalTok"/>
+        </w:rPr>
+        <w:t xml:space="preserve">,</w:t>
+      </w:r>
+      <w:r>
+        <w:br w:type="textWrapping"/>
+      </w:r>
+      <w:r>
+        <w:rPr>
+          <w:rStyle w:val="NormalTok"/>
+        </w:rPr>
+        <w:t xml:space="preserve"> </w:t>
+      </w:r>
+      <w:r>
+        <w:rPr>
+          <w:rStyle w:val="NormalTok"/>
+        </w:rPr>
+        <w:t xml:space="preserve"> </w:t>
+      </w:r>
+      <w:r>
+        <w:rPr>
+          <w:rStyle w:val="NormalTok"/>
+        </w:rPr>
+        <w:t xml:space="preserve"> </w:t>
+      </w:r>
+      <w:r>
+        <w:rPr>
+          <w:rStyle w:val="NormalTok"/>
+        </w:rPr>
+        <w:t xml:space="preserve"> </w:t>
+      </w:r>
+      <w:r>
+        <w:rPr>
+          <w:rStyle w:val="NormalTok"/>
+        </w:rPr>
+        <w:t xml:space="preserve"> </w:t>
+      </w:r>
+      <w:r>
+        <w:rPr>
+          <w:rStyle w:val="NormalTok"/>
+        </w:rPr>
+        <w:t xml:space="preserve"> </w:t>
+      </w:r>
+      <w:r>
+        <w:rPr>
+          <w:rStyle w:val="NormalTok"/>
+        </w:rPr>
+        <w:t xml:space="preserve"> </w:t>
+      </w:r>
+      <w:r>
+        <w:rPr>
+          <w:rStyle w:val="NormalTok"/>
+        </w:rPr>
+        <w:t xml:space="preserve"> </w:t>
+      </w:r>
+      <w:r>
+        <w:rPr>
+          <w:rStyle w:val="NormalTok"/>
+        </w:rPr>
+        <w:t xml:space="preserve"> </w:t>
+      </w:r>
+      <w:r>
+        <w:rPr>
+          <w:rStyle w:val="NormalTok"/>
+        </w:rPr>
+        <w:t xml:space="preserve"> </w:t>
+      </w:r>
+      <w:r>
+        <w:rPr>
+          <w:rStyle w:val="NormalTok"/>
+        </w:rPr>
+        <w:t xml:space="preserve"> </w:t>
+      </w:r>
+      <w:r>
+        <w:rPr>
+          <w:rStyle w:val="NormalTok"/>
+        </w:rPr>
+        <w:t xml:space="preserve"> </w:t>
+      </w:r>
+      <w:r>
+        <w:rPr>
+          <w:rStyle w:val="NormalTok"/>
+        </w:rPr>
+        <w:t xml:space="preserve"> </w:t>
+      </w:r>
+      <w:r>
+        <w:rPr>
+          <w:rStyle w:val="NormalTok"/>
+        </w:rPr>
+        <w:t xml:space="preserve"> </w:t>
+      </w:r>
+      <w:r>
+        <w:rPr>
+          <w:rStyle w:val="NormalTok"/>
+        </w:rPr>
+        <w:t xml:space="preserve"> </w:t>
+      </w:r>
+      <w:r>
+        <w:rPr>
+          <w:rStyle w:val="NormalTok"/>
+        </w:rPr>
+        <w:t xml:space="preserve"> </w:t>
+      </w:r>
+      <w:r>
+        <w:rPr>
+          <w:rStyle w:val="NormalTok"/>
+        </w:rPr>
+        <w:t xml:space="preserve"> </w:t>
+      </w:r>
+      <w:r>
+        <w:rPr>
+          <w:rStyle w:val="NormalTok"/>
+        </w:rPr>
+        <w:t xml:space="preserve"> </w:t>
+      </w:r>
+      <w:r>
+        <w:rPr>
+          <w:rStyle w:val="StringTok"/>
+        </w:rPr>
+        <w:t xml:space="preserve">"Sleep_hrs"</w:t>
+      </w:r>
+      <w:r>
+        <w:rPr>
+          <w:rStyle w:val="NormalTok"/>
+        </w:rPr>
+        <w:t xml:space="preserve">,</w:t>
+      </w:r>
+      <w:r>
+        <w:br w:type="textWrapping"/>
+      </w:r>
+      <w:r>
+        <w:rPr>
+          <w:rStyle w:val="NormalTok"/>
+        </w:rPr>
+        <w:t xml:space="preserve"> </w:t>
+      </w:r>
+      <w:r>
+        <w:rPr>
+          <w:rStyle w:val="NormalTok"/>
+        </w:rPr>
+        <w:t xml:space="preserve"> </w:t>
+      </w:r>
+      <w:r>
+        <w:rPr>
+          <w:rStyle w:val="NormalTok"/>
+        </w:rPr>
+        <w:t xml:space="preserve"> </w:t>
+      </w:r>
+      <w:r>
+        <w:rPr>
+          <w:rStyle w:val="NormalTok"/>
+        </w:rPr>
+        <w:t xml:space="preserve"> </w:t>
+      </w:r>
+      <w:r>
+        <w:rPr>
+          <w:rStyle w:val="NormalTok"/>
+        </w:rPr>
+        <w:t xml:space="preserve"> </w:t>
+      </w:r>
+      <w:r>
+        <w:rPr>
+          <w:rStyle w:val="NormalTok"/>
+        </w:rPr>
+        <w:t xml:space="preserve"> </w:t>
+      </w:r>
+      <w:r>
+        <w:rPr>
+          <w:rStyle w:val="NormalTok"/>
+        </w:rPr>
+        <w:t xml:space="preserve"> </w:t>
+      </w:r>
+      <w:r>
+        <w:rPr>
+          <w:rStyle w:val="NormalTok"/>
+        </w:rPr>
+        <w:t xml:space="preserve"> </w:t>
+      </w:r>
+      <w:r>
+        <w:rPr>
+          <w:rStyle w:val="NormalTok"/>
+        </w:rPr>
+        <w:t xml:space="preserve"> </w:t>
+      </w:r>
+      <w:r>
+        <w:rPr>
+          <w:rStyle w:val="NormalTok"/>
+        </w:rPr>
+        <w:t xml:space="preserve"> </w:t>
+      </w:r>
+      <w:r>
+        <w:rPr>
+          <w:rStyle w:val="NormalTok"/>
+        </w:rPr>
+        <w:t xml:space="preserve"> </w:t>
+      </w:r>
+      <w:r>
+        <w:rPr>
+          <w:rStyle w:val="NormalTok"/>
+        </w:rPr>
+        <w:t xml:space="preserve"> </w:t>
+      </w:r>
+      <w:r>
+        <w:rPr>
+          <w:rStyle w:val="NormalTok"/>
+        </w:rPr>
+        <w:t xml:space="preserve"> </w:t>
+      </w:r>
+      <w:r>
+        <w:rPr>
+          <w:rStyle w:val="NormalTok"/>
+        </w:rPr>
+        <w:t xml:space="preserve"> </w:t>
+      </w:r>
+      <w:r>
+        <w:rPr>
+          <w:rStyle w:val="NormalTok"/>
+        </w:rPr>
+        <w:t xml:space="preserve"> </w:t>
+      </w:r>
+      <w:r>
+        <w:rPr>
+          <w:rStyle w:val="NormalTok"/>
+        </w:rPr>
+        <w:t xml:space="preserve"> </w:t>
+      </w:r>
+      <w:r>
+        <w:rPr>
+          <w:rStyle w:val="NormalTok"/>
+        </w:rPr>
+        <w:t xml:space="preserve"> </w:t>
+      </w:r>
+      <w:r>
+        <w:rPr>
+          <w:rStyle w:val="NormalTok"/>
+        </w:rPr>
+        <w:t xml:space="preserve"> </w:t>
+      </w:r>
+      <w:r>
+        <w:rPr>
+          <w:rStyle w:val="StringTok"/>
+        </w:rPr>
+        <w:t xml:space="preserve">"Fav_day"</w:t>
+      </w:r>
+      <w:r>
+        <w:rPr>
+          <w:rStyle w:val="NormalTok"/>
+        </w:rPr>
+        <w:t xml:space="preserve">,</w:t>
+      </w:r>
+      <w:r>
+        <w:br w:type="textWrapping"/>
+      </w:r>
+      <w:r>
+        <w:rPr>
+          <w:rStyle w:val="NormalTok"/>
+        </w:rPr>
+        <w:t xml:space="preserve"> </w:t>
+      </w:r>
+      <w:r>
+        <w:rPr>
+          <w:rStyle w:val="NormalTok"/>
+        </w:rPr>
+        <w:t xml:space="preserve"> </w:t>
+      </w:r>
+      <w:r>
+        <w:rPr>
+          <w:rStyle w:val="NormalTok"/>
+        </w:rPr>
+        <w:t xml:space="preserve"> </w:t>
+      </w:r>
+      <w:r>
+        <w:rPr>
+          <w:rStyle w:val="NormalTok"/>
+        </w:rPr>
+        <w:t xml:space="preserve"> </w:t>
+      </w:r>
+      <w:r>
+        <w:rPr>
+          <w:rStyle w:val="NormalTok"/>
+        </w:rPr>
+        <w:t xml:space="preserve"> </w:t>
+      </w:r>
+      <w:r>
+        <w:rPr>
+          <w:rStyle w:val="NormalTok"/>
+        </w:rPr>
+        <w:t xml:space="preserve"> </w:t>
+      </w:r>
+      <w:r>
+        <w:rPr>
+          <w:rStyle w:val="NormalTok"/>
+        </w:rPr>
+        <w:t xml:space="preserve"> </w:t>
+      </w:r>
+      <w:r>
+        <w:rPr>
+          <w:rStyle w:val="NormalTok"/>
+        </w:rPr>
+        <w:t xml:space="preserve"> </w:t>
+      </w:r>
+      <w:r>
+        <w:rPr>
+          <w:rStyle w:val="NormalTok"/>
+        </w:rPr>
+        <w:t xml:space="preserve"> </w:t>
+      </w:r>
+      <w:r>
+        <w:rPr>
+          <w:rStyle w:val="NormalTok"/>
+        </w:rPr>
+        <w:t xml:space="preserve"> </w:t>
+      </w:r>
+      <w:r>
+        <w:rPr>
+          <w:rStyle w:val="NormalTok"/>
+        </w:rPr>
+        <w:t xml:space="preserve"> </w:t>
+      </w:r>
+      <w:r>
+        <w:rPr>
+          <w:rStyle w:val="NormalTok"/>
+        </w:rPr>
+        <w:t xml:space="preserve"> </w:t>
+      </w:r>
+      <w:r>
+        <w:rPr>
+          <w:rStyle w:val="NormalTok"/>
+        </w:rPr>
+        <w:t xml:space="preserve"> </w:t>
+      </w:r>
+      <w:r>
+        <w:rPr>
+          <w:rStyle w:val="NormalTok"/>
+        </w:rPr>
+        <w:t xml:space="preserve"> </w:t>
+      </w:r>
+      <w:r>
+        <w:rPr>
+          <w:rStyle w:val="NormalTok"/>
+        </w:rPr>
+        <w:t xml:space="preserve"> </w:t>
+      </w:r>
+      <w:r>
+        <w:rPr>
+          <w:rStyle w:val="NormalTok"/>
+        </w:rPr>
+        <w:t xml:space="preserve"> </w:t>
+      </w:r>
+      <w:r>
+        <w:rPr>
+          <w:rStyle w:val="NormalTok"/>
+        </w:rPr>
+        <w:t xml:space="preserve"> </w:t>
+      </w:r>
+      <w:r>
+        <w:rPr>
+          <w:rStyle w:val="NormalTok"/>
+        </w:rPr>
+        <w:t xml:space="preserve"> </w:t>
+      </w:r>
+      <w:r>
+        <w:rPr>
+          <w:rStyle w:val="StringTok"/>
+        </w:rPr>
+        <w:t xml:space="preserve">"Tidy_data"</w:t>
+      </w:r>
+      <w:r>
+        <w:rPr>
+          <w:rStyle w:val="NormalTok"/>
+        </w:rPr>
+        <w:t xml:space="preserve">)</w:t>
+      </w:r>
+    </w:p>
+    <w:p>
+      <w:pPr>
+        <w:pStyle w:val="SourceCode"/>
+      </w:pPr>
+      <w:r>
+        <w:rPr>
+          <w:rStyle w:val="CommentTok"/>
+        </w:rPr>
+        <w:t xml:space="preserve"># complete.cases() drops NAs</w:t>
+      </w:r>
+      <w:r>
+        <w:br w:type="textWrapping"/>
+      </w:r>
+      <w:r>
+        <w:rPr>
+          <w:rStyle w:val="NormalTok"/>
+        </w:rPr>
+        <w:t xml:space="preserve">survey &lt;-</w:t>
+      </w:r>
+      <w:r>
+        <w:rPr>
+          <w:rStyle w:val="StringTok"/>
+        </w:rPr>
+        <w:t xml:space="preserve"> </w:t>
+      </w:r>
+      <w:r>
+        <w:rPr>
+          <w:rStyle w:val="NormalTok"/>
+        </w:rPr>
+        <w:t xml:space="preserve">survey[</w:t>
+      </w:r>
+      <w:r>
+        <w:rPr>
+          <w:rStyle w:val="KeywordTok"/>
+        </w:rPr>
+        <w:t xml:space="preserve">complete.cases</w:t>
+      </w:r>
+      <w:r>
+        <w:rPr>
+          <w:rStyle w:val="NormalTok"/>
+        </w:rPr>
+        <w:t xml:space="preserve">(survey),]</w:t>
+      </w:r>
+      <w:r>
+        <w:br w:type="textWrapping"/>
+      </w:r>
+      <w:r>
+        <w:rPr>
+          <w:rStyle w:val="NormalTok"/>
+        </w:rPr>
+        <w:t xml:space="preserve">survey</w:t>
+      </w:r>
+    </w:p>
+    <w:p>
+      <w:pPr>
+        <w:pStyle w:val="SourceCode"/>
+      </w:pPr>
+      <w:r>
+        <w:rPr>
+          <w:rStyle w:val="VerbatimChar"/>
+        </w:rPr>
+        <w:t xml:space="preserve">## # A tibble: 34 x 7</w:t>
       </w:r>
       <w:r>
         <w:br w:type="textWrapping"/>
@@ -612,6 +1906,186 @@
         <w:rPr>
           <w:rStyle w:val="VerbatimChar"/>
         </w:rPr>
+        <w:t xml:space="preserve">##                 &lt;chr&gt;   &lt;chr&gt; &lt;int&gt;   &lt;int&gt;     &lt;chr&gt;    &lt;chr&gt;</w:t>
+      </w:r>
+      <w:r>
+        <w:br w:type="textWrapping"/>
+      </w:r>
+      <w:r>
+        <w:rPr>
+          <w:rStyle w:val="VerbatimChar"/>
+        </w:rPr>
+        <w:t xml:space="preserve">##  1 8/13/2017 23:29:24    some    10      28      8!!!   Friday</w:t>
+      </w:r>
+      <w:r>
+        <w:br w:type="textWrapping"/>
+      </w:r>
+      <w:r>
+        <w:rPr>
+          <w:rStyle w:val="VerbatimChar"/>
+        </w:rPr>
+        <w:t xml:space="preserve">##  2 8/14/2017 12:01:12    some    10      22         7   Friday</w:t>
+      </w:r>
+      <w:r>
+        <w:br w:type="textWrapping"/>
+      </w:r>
+      <w:r>
+        <w:rPr>
+          <w:rStyle w:val="VerbatimChar"/>
+        </w:rPr>
+        <w:t xml:space="preserve">##  3 8/15/2017 12:42:09    some    10      24        10 Saturday</w:t>
+      </w:r>
+      <w:r>
+        <w:br w:type="textWrapping"/>
+      </w:r>
+      <w:r>
+        <w:rPr>
+          <w:rStyle w:val="VerbatimChar"/>
+        </w:rPr>
+        <w:t xml:space="preserve">##  4 8/15/2017 17:13:08    none    10      28         9 Saturday</w:t>
+      </w:r>
+      <w:r>
+        <w:br w:type="textWrapping"/>
+      </w:r>
+      <w:r>
+        <w:rPr>
+          <w:rStyle w:val="VerbatimChar"/>
+        </w:rPr>
+        <w:t xml:space="preserve">##  5 8/15/2017 19:03:40 limited    10      24         9 Saturday</w:t>
+      </w:r>
+      <w:r>
+        <w:br w:type="textWrapping"/>
+      </w:r>
+      <w:r>
+        <w:rPr>
+          <w:rStyle w:val="VerbatimChar"/>
+        </w:rPr>
+        <w:t xml:space="preserve">##  6 8/15/2017 23:36:07    some    10      23       6-7   Friday</w:t>
+      </w:r>
+      <w:r>
+        <w:br w:type="textWrapping"/>
+      </w:r>
+      <w:r>
+        <w:rPr>
+          <w:rStyle w:val="VerbatimChar"/>
+        </w:rPr>
+        <w:t xml:space="preserve">##  7 8/15/2017 23:45:05 limited     3      25         8   Friday</w:t>
+      </w:r>
+      <w:r>
+        <w:br w:type="textWrapping"/>
+      </w:r>
+      <w:r>
+        <w:rPr>
+          <w:rStyle w:val="VerbatimChar"/>
+        </w:rPr>
+        <w:t xml:space="preserve">##  8  8/16/2017 0:26:01     pro     9      37         7   Friday</w:t>
+      </w:r>
+      <w:r>
+        <w:br w:type="textWrapping"/>
+      </w:r>
+      <w:r>
+        <w:rPr>
+          <w:rStyle w:val="VerbatimChar"/>
+        </w:rPr>
+        <w:t xml:space="preserve">##  9  8/16/2017 1:09:44    none    10      25         9 Saturday</w:t>
+      </w:r>
+      <w:r>
+        <w:br w:type="textWrapping"/>
+      </w:r>
+      <w:r>
+        <w:rPr>
+          <w:rStyle w:val="VerbatimChar"/>
+        </w:rPr>
+        <w:t xml:space="preserve">## 10  8/16/2017 8:51:05 limited     1      23       7.5 Thursday</w:t>
+      </w:r>
+      <w:r>
+        <w:br w:type="textWrapping"/>
+      </w:r>
+      <w:r>
+        <w:rPr>
+          <w:rStyle w:val="VerbatimChar"/>
+        </w:rPr>
+        <w:t xml:space="preserve">## # ... with 24 more rows, and 1 more variables: Tidy_data &lt;chr&gt;</w:t>
+      </w:r>
+    </w:p>
+    <w:p>
+      <w:pPr>
+        <w:pStyle w:val="FirstParagraph"/>
+      </w:pPr>
+      <w:r>
+        <w:t xml:space="preserve">Now, lets make sure we have numbers where we expect them.</w:t>
+      </w:r>
+    </w:p>
+    <w:p>
+      <w:pPr>
+        <w:pStyle w:val="SourceCode"/>
+      </w:pPr>
+      <w:r>
+        <w:rPr>
+          <w:rStyle w:val="NormalTok"/>
+        </w:rPr>
+        <w:t xml:space="preserve">survey$Sleep_hrs &lt;-</w:t>
+      </w:r>
+      <w:r>
+        <w:rPr>
+          <w:rStyle w:val="StringTok"/>
+        </w:rPr>
+        <w:t xml:space="preserve"> </w:t>
+      </w:r>
+      <w:r>
+        <w:rPr>
+          <w:rStyle w:val="NormalTok"/>
+        </w:rPr>
+        <w:t xml:space="preserve">readr::</w:t>
+      </w:r>
+      <w:r>
+        <w:rPr>
+          <w:rStyle w:val="KeywordTok"/>
+        </w:rPr>
+        <w:t xml:space="preserve">parse_number</w:t>
+      </w:r>
+      <w:r>
+        <w:rPr>
+          <w:rStyle w:val="NormalTok"/>
+        </w:rPr>
+        <w:t xml:space="preserve">(survey$Sleep_hrs)</w:t>
+      </w:r>
+      <w:r>
+        <w:br w:type="textWrapping"/>
+      </w:r>
+      <w:r>
+        <w:rPr>
+          <w:rStyle w:val="NormalTok"/>
+        </w:rPr>
+        <w:t xml:space="preserve">survey</w:t>
+      </w:r>
+    </w:p>
+    <w:p>
+      <w:pPr>
+        <w:pStyle w:val="SourceCode"/>
+      </w:pPr>
+      <w:r>
+        <w:rPr>
+          <w:rStyle w:val="VerbatimChar"/>
+        </w:rPr>
+        <w:t xml:space="preserve">## # A tibble: 34 x 7</w:t>
+      </w:r>
+      <w:r>
+        <w:br w:type="textWrapping"/>
+      </w:r>
+      <w:r>
+        <w:rPr>
+          <w:rStyle w:val="VerbatimChar"/>
+        </w:rPr>
+        <w:t xml:space="preserve">##             Timestamp   R_exp   GoT Age_yrs Sleep_hrs  Fav_day</w:t>
+      </w:r>
+      <w:r>
+        <w:br w:type="textWrapping"/>
+      </w:r>
+      <w:r>
+        <w:rPr>
+          <w:rStyle w:val="VerbatimChar"/>
+        </w:rPr>
         <w:t xml:space="preserve">##                 &lt;chr&gt;   &lt;chr&gt; &lt;int&gt;   &lt;int&gt;     &lt;dbl&gt;    &lt;chr&gt;</w:t>
       </w:r>
       <w:r>
@@ -711,694 +2185,7 @@
         <w:rPr>
           <w:rStyle w:val="VerbatimChar"/>
         </w:rPr>
-        <w:t xml:space="preserve">## # ... with 18 more rows, and 1 more variables: Tidy_data &lt;chr&gt;</w:t>
-      </w:r>
-    </w:p>
-    <w:p>
-      <w:pPr>
-        <w:pStyle w:val="FirstParagraph"/>
-      </w:pPr>
-      <w:r>
-        <w:t xml:space="preserve">The</w:t>
-      </w:r>
-      <w:r>
-        <w:t xml:space="preserve"> </w:t>
-      </w:r>
-      <w:r>
-        <w:rPr>
-          <w:rStyle w:val="VerbatimChar"/>
-        </w:rPr>
-        <w:t xml:space="preserve">str()</w:t>
-      </w:r>
-      <w:r>
-        <w:t xml:space="preserve"> </w:t>
-      </w:r>
-      <w:r>
-        <w:t xml:space="preserve">or 'structure' command is also a great way to see what you've got.</w:t>
-      </w:r>
-    </w:p>
-    <w:p>
-      <w:pPr>
-        <w:pStyle w:val="SourceCode"/>
-      </w:pPr>
-      <w:r>
-        <w:rPr>
-          <w:rStyle w:val="KeywordTok"/>
-        </w:rPr>
-        <w:t xml:space="preserve">str</w:t>
-      </w:r>
-      <w:r>
-        <w:rPr>
-          <w:rStyle w:val="NormalTok"/>
-        </w:rPr>
-        <w:t xml:space="preserve">(survey)</w:t>
-      </w:r>
-    </w:p>
-    <w:p>
-      <w:pPr>
-        <w:pStyle w:val="SourceCode"/>
-      </w:pPr>
-      <w:r>
-        <w:rPr>
-          <w:rStyle w:val="VerbatimChar"/>
-        </w:rPr>
-        <w:t xml:space="preserve">## Classes 'tbl_df', 'tbl' and 'data.frame':    28 obs. of  7 variables:</w:t>
-      </w:r>
-      <w:r>
-        <w:br w:type="textWrapping"/>
-      </w:r>
-      <w:r>
-        <w:rPr>
-          <w:rStyle w:val="VerbatimChar"/>
-        </w:rPr>
-        <w:t xml:space="preserve">##  $ Timestamp: chr  "8/13/2017 23:29:24" "8/14/2017 12:01:12" "8/15/2017 12:42:09" "8/15/2017 17:13:08" ...</w:t>
-      </w:r>
-      <w:r>
-        <w:br w:type="textWrapping"/>
-      </w:r>
-      <w:r>
-        <w:rPr>
-          <w:rStyle w:val="VerbatimChar"/>
-        </w:rPr>
-        <w:t xml:space="preserve">##  $ R_exp    : chr  "some" "some" "some" "none" ...</w:t>
-      </w:r>
-      <w:r>
-        <w:br w:type="textWrapping"/>
-      </w:r>
-      <w:r>
-        <w:rPr>
-          <w:rStyle w:val="VerbatimChar"/>
-        </w:rPr>
-        <w:t xml:space="preserve">##  $ GoT      : int  10 10 10 10 10 10 3 9 10 1 ...</w:t>
-      </w:r>
-      <w:r>
-        <w:br w:type="textWrapping"/>
-      </w:r>
-      <w:r>
-        <w:rPr>
-          <w:rStyle w:val="VerbatimChar"/>
-        </w:rPr>
-        <w:t xml:space="preserve">##  $ Age_yrs  : int  28 22 24 28 24 23 25 37 25 23 ...</w:t>
-      </w:r>
-      <w:r>
-        <w:br w:type="textWrapping"/>
-      </w:r>
-      <w:r>
-        <w:rPr>
-          <w:rStyle w:val="VerbatimChar"/>
-        </w:rPr>
-        <w:t xml:space="preserve">##  $ Sleep_hrs: num  8 7 10 9 9 6 8 7 9 7.5 ...</w:t>
-      </w:r>
-      <w:r>
-        <w:br w:type="textWrapping"/>
-      </w:r>
-      <w:r>
-        <w:rPr>
-          <w:rStyle w:val="VerbatimChar"/>
-        </w:rPr>
-        <w:t xml:space="preserve">##  $ Fav_day  : chr  "Friday" "Friday" "Saturday" "Saturday" ...</w:t>
-      </w:r>
-      <w:r>
-        <w:br w:type="textWrapping"/>
-      </w:r>
-      <w:r>
-        <w:rPr>
-          <w:rStyle w:val="VerbatimChar"/>
-        </w:rPr>
-        <w:t xml:space="preserve">##  $ Tidy_data: chr  "Yes" "That's a personal question" "No" "Yes" ...</w:t>
-      </w:r>
-      <w:r>
-        <w:br w:type="textWrapping"/>
-      </w:r>
-      <w:r>
-        <w:rPr>
-          <w:rStyle w:val="VerbatimChar"/>
-        </w:rPr>
-        <w:t xml:space="preserve">##  - attr(*, "spec")=List of 2</w:t>
-      </w:r>
-      <w:r>
-        <w:br w:type="textWrapping"/>
-      </w:r>
-      <w:r>
-        <w:rPr>
-          <w:rStyle w:val="VerbatimChar"/>
-        </w:rPr>
-        <w:t xml:space="preserve">##   ..$ cols   :List of 7</w:t>
-      </w:r>
-      <w:r>
-        <w:br w:type="textWrapping"/>
-      </w:r>
-      <w:r>
-        <w:rPr>
-          <w:rStyle w:val="VerbatimChar"/>
-        </w:rPr>
-        <w:t xml:space="preserve">##   .. ..$ Timestamp: list()</w:t>
-      </w:r>
-      <w:r>
-        <w:br w:type="textWrapping"/>
-      </w:r>
-      <w:r>
-        <w:rPr>
-          <w:rStyle w:val="VerbatimChar"/>
-        </w:rPr>
-        <w:t xml:space="preserve">##   .. .. ..- attr(*, "class")= chr  "collector_character" "collector"</w:t>
-      </w:r>
-      <w:r>
-        <w:br w:type="textWrapping"/>
-      </w:r>
-      <w:r>
-        <w:rPr>
-          <w:rStyle w:val="VerbatimChar"/>
-        </w:rPr>
-        <w:t xml:space="preserve">##   .. ..$ R_exp    : list()</w:t>
-      </w:r>
-      <w:r>
-        <w:br w:type="textWrapping"/>
-      </w:r>
-      <w:r>
-        <w:rPr>
-          <w:rStyle w:val="VerbatimChar"/>
-        </w:rPr>
-        <w:t xml:space="preserve">##   .. .. ..- attr(*, "class")= chr  "collector_character" "collector"</w:t>
-      </w:r>
-      <w:r>
-        <w:br w:type="textWrapping"/>
-      </w:r>
-      <w:r>
-        <w:rPr>
-          <w:rStyle w:val="VerbatimChar"/>
-        </w:rPr>
-        <w:t xml:space="preserve">##   .. ..$ GoT      : list()</w:t>
-      </w:r>
-      <w:r>
-        <w:br w:type="textWrapping"/>
-      </w:r>
-      <w:r>
-        <w:rPr>
-          <w:rStyle w:val="VerbatimChar"/>
-        </w:rPr>
-        <w:t xml:space="preserve">##   .. .. ..- attr(*, "class")= chr  "collector_integer" "collector"</w:t>
-      </w:r>
-      <w:r>
-        <w:br w:type="textWrapping"/>
-      </w:r>
-      <w:r>
-        <w:rPr>
-          <w:rStyle w:val="VerbatimChar"/>
-        </w:rPr>
-        <w:t xml:space="preserve">##   .. ..$ Age_yrs  : list()</w:t>
-      </w:r>
-      <w:r>
-        <w:br w:type="textWrapping"/>
-      </w:r>
-      <w:r>
-        <w:rPr>
-          <w:rStyle w:val="VerbatimChar"/>
-        </w:rPr>
-        <w:t xml:space="preserve">##   .. .. ..- attr(*, "class")= chr  "collector_integer" "collector"</w:t>
-      </w:r>
-      <w:r>
-        <w:br w:type="textWrapping"/>
-      </w:r>
-      <w:r>
-        <w:rPr>
-          <w:rStyle w:val="VerbatimChar"/>
-        </w:rPr>
-        <w:t xml:space="preserve">##   .. ..$ Sleep_hrs: list()</w:t>
-      </w:r>
-      <w:r>
-        <w:br w:type="textWrapping"/>
-      </w:r>
-      <w:r>
-        <w:rPr>
-          <w:rStyle w:val="VerbatimChar"/>
-        </w:rPr>
-        <w:t xml:space="preserve">##   .. .. ..- attr(*, "class")= chr  "collector_double" "collector"</w:t>
-      </w:r>
-      <w:r>
-        <w:br w:type="textWrapping"/>
-      </w:r>
-      <w:r>
-        <w:rPr>
-          <w:rStyle w:val="VerbatimChar"/>
-        </w:rPr>
-        <w:t xml:space="preserve">##   .. ..$ Fav_day  : list()</w:t>
-      </w:r>
-      <w:r>
-        <w:br w:type="textWrapping"/>
-      </w:r>
-      <w:r>
-        <w:rPr>
-          <w:rStyle w:val="VerbatimChar"/>
-        </w:rPr>
-        <w:t xml:space="preserve">##   .. .. ..- attr(*, "class")= chr  "collector_character" "collector"</w:t>
-      </w:r>
-      <w:r>
-        <w:br w:type="textWrapping"/>
-      </w:r>
-      <w:r>
-        <w:rPr>
-          <w:rStyle w:val="VerbatimChar"/>
-        </w:rPr>
-        <w:t xml:space="preserve">##   .. ..$ Tidy_data: list()</w:t>
-      </w:r>
-      <w:r>
-        <w:br w:type="textWrapping"/>
-      </w:r>
-      <w:r>
-        <w:rPr>
-          <w:rStyle w:val="VerbatimChar"/>
-        </w:rPr>
-        <w:t xml:space="preserve">##   .. .. ..- attr(*, "class")= chr  "collector_character" "collector"</w:t>
-      </w:r>
-      <w:r>
-        <w:br w:type="textWrapping"/>
-      </w:r>
-      <w:r>
-        <w:rPr>
-          <w:rStyle w:val="VerbatimChar"/>
-        </w:rPr>
-        <w:t xml:space="preserve">##   ..$ default: list()</w:t>
-      </w:r>
-      <w:r>
-        <w:br w:type="textWrapping"/>
-      </w:r>
-      <w:r>
-        <w:rPr>
-          <w:rStyle w:val="VerbatimChar"/>
-        </w:rPr>
-        <w:t xml:space="preserve">##   .. ..- attr(*, "class")= chr  "collector_guess" "collector"</w:t>
-      </w:r>
-      <w:r>
-        <w:br w:type="textWrapping"/>
-      </w:r>
-      <w:r>
-        <w:rPr>
-          <w:rStyle w:val="VerbatimChar"/>
-        </w:rPr>
-        <w:t xml:space="preserve">##   ..- attr(*, "class")= chr "col_spec"</w:t>
-      </w:r>
-    </w:p>
-    <w:p>
-      <w:pPr>
-        <w:pStyle w:val="FirstParagraph"/>
-      </w:pPr>
-      <w:r>
-        <w:t xml:space="preserve">Clearly, we need to do some cleaning before we can do anything with this.</w:t>
-      </w:r>
-    </w:p>
-    <w:p>
-      <w:pPr>
-        <w:pStyle w:val="SourceCode"/>
-      </w:pPr>
-      <w:r>
-        <w:rPr>
-          <w:rStyle w:val="CommentTok"/>
-        </w:rPr>
-        <w:t xml:space="preserve"># complete.cases() drops NAs</w:t>
-      </w:r>
-      <w:r>
-        <w:br w:type="textWrapping"/>
-      </w:r>
-      <w:r>
-        <w:rPr>
-          <w:rStyle w:val="NormalTok"/>
-        </w:rPr>
-        <w:t xml:space="preserve">survey &lt;-</w:t>
-      </w:r>
-      <w:r>
-        <w:rPr>
-          <w:rStyle w:val="StringTok"/>
-        </w:rPr>
-        <w:t xml:space="preserve"> </w:t>
-      </w:r>
-      <w:r>
-        <w:rPr>
-          <w:rStyle w:val="NormalTok"/>
-        </w:rPr>
-        <w:t xml:space="preserve">survey[</w:t>
-      </w:r>
-      <w:r>
-        <w:rPr>
-          <w:rStyle w:val="KeywordTok"/>
-        </w:rPr>
-        <w:t xml:space="preserve">complete.cases</w:t>
-      </w:r>
-      <w:r>
-        <w:rPr>
-          <w:rStyle w:val="NormalTok"/>
-        </w:rPr>
-        <w:t xml:space="preserve">(survey),]</w:t>
-      </w:r>
-      <w:r>
-        <w:br w:type="textWrapping"/>
-      </w:r>
-      <w:r>
-        <w:rPr>
-          <w:rStyle w:val="NormalTok"/>
-        </w:rPr>
-        <w:t xml:space="preserve">survey</w:t>
-      </w:r>
-    </w:p>
-    <w:p>
-      <w:pPr>
-        <w:pStyle w:val="SourceCode"/>
-      </w:pPr>
-      <w:r>
-        <w:rPr>
-          <w:rStyle w:val="VerbatimChar"/>
-        </w:rPr>
-        <w:t xml:space="preserve">## # A tibble: 28 x 7</w:t>
-      </w:r>
-      <w:r>
-        <w:br w:type="textWrapping"/>
-      </w:r>
-      <w:r>
-        <w:rPr>
-          <w:rStyle w:val="VerbatimChar"/>
-        </w:rPr>
-        <w:t xml:space="preserve">##             Timestamp   R_exp   GoT Age_yrs Sleep_hrs  Fav_day</w:t>
-      </w:r>
-      <w:r>
-        <w:br w:type="textWrapping"/>
-      </w:r>
-      <w:r>
-        <w:rPr>
-          <w:rStyle w:val="VerbatimChar"/>
-        </w:rPr>
-        <w:t xml:space="preserve">##                 &lt;chr&gt;   &lt;chr&gt; &lt;int&gt;   &lt;int&gt;     &lt;dbl&gt;    &lt;chr&gt;</w:t>
-      </w:r>
-      <w:r>
-        <w:br w:type="textWrapping"/>
-      </w:r>
-      <w:r>
-        <w:rPr>
-          <w:rStyle w:val="VerbatimChar"/>
-        </w:rPr>
-        <w:t xml:space="preserve">##  1 8/13/2017 23:29:24    some    10      28       8.0   Friday</w:t>
-      </w:r>
-      <w:r>
-        <w:br w:type="textWrapping"/>
-      </w:r>
-      <w:r>
-        <w:rPr>
-          <w:rStyle w:val="VerbatimChar"/>
-        </w:rPr>
-        <w:t xml:space="preserve">##  2 8/14/2017 12:01:12    some    10      22       7.0   Friday</w:t>
-      </w:r>
-      <w:r>
-        <w:br w:type="textWrapping"/>
-      </w:r>
-      <w:r>
-        <w:rPr>
-          <w:rStyle w:val="VerbatimChar"/>
-        </w:rPr>
-        <w:t xml:space="preserve">##  3 8/15/2017 12:42:09    some    10      24      10.0 Saturday</w:t>
-      </w:r>
-      <w:r>
-        <w:br w:type="textWrapping"/>
-      </w:r>
-      <w:r>
-        <w:rPr>
-          <w:rStyle w:val="VerbatimChar"/>
-        </w:rPr>
-        <w:t xml:space="preserve">##  4 8/15/2017 17:13:08    none    10      28       9.0 Saturday</w:t>
-      </w:r>
-      <w:r>
-        <w:br w:type="textWrapping"/>
-      </w:r>
-      <w:r>
-        <w:rPr>
-          <w:rStyle w:val="VerbatimChar"/>
-        </w:rPr>
-        <w:t xml:space="preserve">##  5 8/15/2017 19:03:40 limited    10      24       9.0 Saturday</w:t>
-      </w:r>
-      <w:r>
-        <w:br w:type="textWrapping"/>
-      </w:r>
-      <w:r>
-        <w:rPr>
-          <w:rStyle w:val="VerbatimChar"/>
-        </w:rPr>
-        <w:t xml:space="preserve">##  6 8/15/2017 23:36:07    some    10      23       6.0   Friday</w:t>
-      </w:r>
-      <w:r>
-        <w:br w:type="textWrapping"/>
-      </w:r>
-      <w:r>
-        <w:rPr>
-          <w:rStyle w:val="VerbatimChar"/>
-        </w:rPr>
-        <w:t xml:space="preserve">##  7 8/15/2017 23:45:05 limited     3      25       8.0   Friday</w:t>
-      </w:r>
-      <w:r>
-        <w:br w:type="textWrapping"/>
-      </w:r>
-      <w:r>
-        <w:rPr>
-          <w:rStyle w:val="VerbatimChar"/>
-        </w:rPr>
-        <w:t xml:space="preserve">##  8  8/16/2017 0:26:01     pro     9      37       7.0   Friday</w:t>
-      </w:r>
-      <w:r>
-        <w:br w:type="textWrapping"/>
-      </w:r>
-      <w:r>
-        <w:rPr>
-          <w:rStyle w:val="VerbatimChar"/>
-        </w:rPr>
-        <w:t xml:space="preserve">##  9  8/16/2017 1:09:44    none    10      25       9.0 Saturday</w:t>
-      </w:r>
-      <w:r>
-        <w:br w:type="textWrapping"/>
-      </w:r>
-      <w:r>
-        <w:rPr>
-          <w:rStyle w:val="VerbatimChar"/>
-        </w:rPr>
-        <w:t xml:space="preserve">## 10  8/16/2017 8:51:05 limited     1      23       7.5 Thursday</w:t>
-      </w:r>
-      <w:r>
-        <w:br w:type="textWrapping"/>
-      </w:r>
-      <w:r>
-        <w:rPr>
-          <w:rStyle w:val="VerbatimChar"/>
-        </w:rPr>
-        <w:t xml:space="preserve">## # ... with 18 more rows, and 1 more variables: Tidy_data &lt;chr&gt;</w:t>
-      </w:r>
-    </w:p>
-    <w:p>
-      <w:pPr>
-        <w:pStyle w:val="FirstParagraph"/>
-      </w:pPr>
-      <w:r>
-        <w:t xml:space="preserve">Now, lets make sure we have numbers where we expect them.</w:t>
-      </w:r>
-    </w:p>
-    <w:p>
-      <w:pPr>
-        <w:pStyle w:val="SourceCode"/>
-      </w:pPr>
-      <w:r>
-        <w:rPr>
-          <w:rStyle w:val="NormalTok"/>
-        </w:rPr>
-        <w:t xml:space="preserve">survey$Age_yrs &lt;-</w:t>
-      </w:r>
-      <w:r>
-        <w:rPr>
-          <w:rStyle w:val="StringTok"/>
-        </w:rPr>
-        <w:t xml:space="preserve"> </w:t>
-      </w:r>
-      <w:r>
-        <w:rPr>
-          <w:rStyle w:val="NormalTok"/>
-        </w:rPr>
-        <w:t xml:space="preserve">readr::</w:t>
-      </w:r>
-      <w:r>
-        <w:rPr>
-          <w:rStyle w:val="KeywordTok"/>
-        </w:rPr>
-        <w:t xml:space="preserve">parse_number</w:t>
-      </w:r>
-      <w:r>
-        <w:rPr>
-          <w:rStyle w:val="NormalTok"/>
-        </w:rPr>
-        <w:t xml:space="preserve">(survey$Age_yrs)</w:t>
-      </w:r>
-      <w:r>
-        <w:br w:type="textWrapping"/>
-      </w:r>
-      <w:r>
-        <w:rPr>
-          <w:rStyle w:val="NormalTok"/>
-        </w:rPr>
-        <w:t xml:space="preserve">survey$Sleep_hrs &lt;-</w:t>
-      </w:r>
-      <w:r>
-        <w:rPr>
-          <w:rStyle w:val="StringTok"/>
-        </w:rPr>
-        <w:t xml:space="preserve"> </w:t>
-      </w:r>
-      <w:r>
-        <w:rPr>
-          <w:rStyle w:val="NormalTok"/>
-        </w:rPr>
-        <w:t xml:space="preserve">readr::</w:t>
-      </w:r>
-      <w:r>
-        <w:rPr>
-          <w:rStyle w:val="KeywordTok"/>
-        </w:rPr>
-        <w:t xml:space="preserve">parse_number</w:t>
-      </w:r>
-      <w:r>
-        <w:rPr>
-          <w:rStyle w:val="NormalTok"/>
-        </w:rPr>
-        <w:t xml:space="preserve">(survey$Sleep_hrs)</w:t>
-      </w:r>
-      <w:r>
-        <w:br w:type="textWrapping"/>
-      </w:r>
-      <w:r>
-        <w:rPr>
-          <w:rStyle w:val="NormalTok"/>
-        </w:rPr>
-        <w:t xml:space="preserve">survey</w:t>
-      </w:r>
-    </w:p>
-    <w:p>
-      <w:pPr>
-        <w:pStyle w:val="SourceCode"/>
-      </w:pPr>
-      <w:r>
-        <w:rPr>
-          <w:rStyle w:val="VerbatimChar"/>
-        </w:rPr>
-        <w:t xml:space="preserve">## # A tibble: 28 x 7</w:t>
-      </w:r>
-      <w:r>
-        <w:br w:type="textWrapping"/>
-      </w:r>
-      <w:r>
-        <w:rPr>
-          <w:rStyle w:val="VerbatimChar"/>
-        </w:rPr>
-        <w:t xml:space="preserve">##             Timestamp   R_exp   GoT Age_yrs Sleep_hrs  Fav_day</w:t>
-      </w:r>
-      <w:r>
-        <w:br w:type="textWrapping"/>
-      </w:r>
-      <w:r>
-        <w:rPr>
-          <w:rStyle w:val="VerbatimChar"/>
-        </w:rPr>
-        <w:t xml:space="preserve">##                 &lt;chr&gt;   &lt;chr&gt; &lt;int&gt;   &lt;dbl&gt;     &lt;dbl&gt;    &lt;chr&gt;</w:t>
-      </w:r>
-      <w:r>
-        <w:br w:type="textWrapping"/>
-      </w:r>
-      <w:r>
-        <w:rPr>
-          <w:rStyle w:val="VerbatimChar"/>
-        </w:rPr>
-        <w:t xml:space="preserve">##  1 8/13/2017 23:29:24    some    10      28       8.0   Friday</w:t>
-      </w:r>
-      <w:r>
-        <w:br w:type="textWrapping"/>
-      </w:r>
-      <w:r>
-        <w:rPr>
-          <w:rStyle w:val="VerbatimChar"/>
-        </w:rPr>
-        <w:t xml:space="preserve">##  2 8/14/2017 12:01:12    some    10      22       7.0   Friday</w:t>
-      </w:r>
-      <w:r>
-        <w:br w:type="textWrapping"/>
-      </w:r>
-      <w:r>
-        <w:rPr>
-          <w:rStyle w:val="VerbatimChar"/>
-        </w:rPr>
-        <w:t xml:space="preserve">##  3 8/15/2017 12:42:09    some    10      24      10.0 Saturday</w:t>
-      </w:r>
-      <w:r>
-        <w:br w:type="textWrapping"/>
-      </w:r>
-      <w:r>
-        <w:rPr>
-          <w:rStyle w:val="VerbatimChar"/>
-        </w:rPr>
-        <w:t xml:space="preserve">##  4 8/15/2017 17:13:08    none    10      28       9.0 Saturday</w:t>
-      </w:r>
-      <w:r>
-        <w:br w:type="textWrapping"/>
-      </w:r>
-      <w:r>
-        <w:rPr>
-          <w:rStyle w:val="VerbatimChar"/>
-        </w:rPr>
-        <w:t xml:space="preserve">##  5 8/15/2017 19:03:40 limited    10      24       9.0 Saturday</w:t>
-      </w:r>
-      <w:r>
-        <w:br w:type="textWrapping"/>
-      </w:r>
-      <w:r>
-        <w:rPr>
-          <w:rStyle w:val="VerbatimChar"/>
-        </w:rPr>
-        <w:t xml:space="preserve">##  6 8/15/2017 23:36:07    some    10      23       6.0   Friday</w:t>
-      </w:r>
-      <w:r>
-        <w:br w:type="textWrapping"/>
-      </w:r>
-      <w:r>
-        <w:rPr>
-          <w:rStyle w:val="VerbatimChar"/>
-        </w:rPr>
-        <w:t xml:space="preserve">##  7 8/15/2017 23:45:05 limited     3      25       8.0   Friday</w:t>
-      </w:r>
-      <w:r>
-        <w:br w:type="textWrapping"/>
-      </w:r>
-      <w:r>
-        <w:rPr>
-          <w:rStyle w:val="VerbatimChar"/>
-        </w:rPr>
-        <w:t xml:space="preserve">##  8  8/16/2017 0:26:01     pro     9      37       7.0   Friday</w:t>
-      </w:r>
-      <w:r>
-        <w:br w:type="textWrapping"/>
-      </w:r>
-      <w:r>
-        <w:rPr>
-          <w:rStyle w:val="VerbatimChar"/>
-        </w:rPr>
-        <w:t xml:space="preserve">##  9  8/16/2017 1:09:44    none    10      25       9.0 Saturday</w:t>
-      </w:r>
-      <w:r>
-        <w:br w:type="textWrapping"/>
-      </w:r>
-      <w:r>
-        <w:rPr>
-          <w:rStyle w:val="VerbatimChar"/>
-        </w:rPr>
-        <w:t xml:space="preserve">## 10  8/16/2017 8:51:05 limited     1      23       7.5 Thursday</w:t>
-      </w:r>
-      <w:r>
-        <w:br w:type="textWrapping"/>
-      </w:r>
-      <w:r>
-        <w:rPr>
-          <w:rStyle w:val="VerbatimChar"/>
-        </w:rPr>
-        <w:t xml:space="preserve">## # ... with 18 more rows, and 1 more variables: Tidy_data &lt;chr&gt;</w:t>
+        <w:t xml:space="preserve">## # ... with 24 more rows, and 1 more variables: Tidy_data &lt;chr&gt;</w:t>
       </w:r>
     </w:p>
     <w:p>
@@ -3770,7 +4557,7 @@
     </w:lvl>
   </w:abstractNum>
   <w:abstractNum w:abstractNumId="990">
-    <w:nsid w:val="7d1f7191"/>
+    <w:nsid w:val="306dacd5"/>
     <w:multiLevelType w:val="multilevel"/>
     <w:lvl w:ilvl="0">
       <w:numFmt w:val="bullet"/>
@@ -3851,7 +4638,7 @@
     </w:lvl>
   </w:abstractNum>
   <w:abstractNum w:abstractNumId="991">
-    <w:nsid w:val="82ea7663"/>
+    <w:nsid w:val="c5b63bf3"/>
     <w:multiLevelType w:val="multilevel"/>
     <w:lvl w:ilvl="0">
       <w:numFmt w:val="bullet"/>

</xml_diff>

<commit_message>
More tweaks to bootcamp-survey
</commit_message>
<xml_diff>
--- a/talks/bootcamp-survey.docx
+++ b/talks/bootcamp-survey.docx
@@ -53,7 +53,7 @@
         <w:t xml:space="preserve"> </w:t>
       </w:r>
       <w:r>
-        <w:t xml:space="preserve">10:29:42</w:t>
+        <w:t xml:space="preserve">12:02:51</w:t>
       </w:r>
     </w:p>
     <w:sdt>
@@ -313,7 +313,74 @@
         <w:t xml:space="preserve"> </w:t>
       </w:r>
       <w:r>
-        <w:t xml:space="preserve">to extract the survey data, clean it, and save it to a CSV under</w:t>
+        <w:t xml:space="preserve">to extract the survey data.</w:t>
+      </w:r>
+      <w:r>
+        <w:t xml:space="preserve"> </w:t>
+      </w:r>
+      <w:r>
+        <w:t xml:space="preserve">If you try to execute the next chunk, it may give you an error, or it may ask you to allow</w:t>
+      </w:r>
+      <w:r>
+        <w:t xml:space="preserve"> </w:t>
+      </w:r>
+      <w:r>
+        <w:rPr>
+          <w:rStyle w:val="VerbatimChar"/>
+        </w:rPr>
+        <w:t xml:space="preserve">googlesheets</w:t>
+      </w:r>
+      <w:r>
+        <w:t xml:space="preserve"> </w:t>
+      </w:r>
+      <w:r>
+        <w:t xml:space="preserve">to access information in your Google profile.</w:t>
+      </w:r>
+    </w:p>
+    <w:p>
+      <w:pPr>
+        <w:pStyle w:val="SourceCode"/>
+      </w:pPr>
+      <w:r>
+        <w:rPr>
+          <w:rStyle w:val="CommentTok"/>
+        </w:rPr>
+        <w:t xml:space="preserve"># Set eval=FALSE so I can render non-notebook formats</w:t>
+      </w:r>
+      <w:r>
+        <w:br w:type="textWrapping"/>
+      </w:r>
+      <w:r>
+        <w:rPr>
+          <w:rStyle w:val="KeywordTok"/>
+        </w:rPr>
+        <w:t xml:space="preserve">source</w:t>
+      </w:r>
+      <w:r>
+        <w:rPr>
+          <w:rStyle w:val="NormalTok"/>
+        </w:rPr>
+        <w:t xml:space="preserve">(</w:t>
+      </w:r>
+      <w:r>
+        <w:rPr>
+          <w:rStyle w:val="StringTok"/>
+        </w:rPr>
+        <w:t xml:space="preserve">"../R/Get_bootcamp_googlesheet.R"</w:t>
+      </w:r>
+      <w:r>
+        <w:rPr>
+          <w:rStyle w:val="NormalTok"/>
+        </w:rPr>
+        <w:t xml:space="preserve">)</w:t>
+      </w:r>
+    </w:p>
+    <w:p>
+      <w:pPr>
+        <w:pStyle w:val="FirstParagraph"/>
+      </w:pPr>
+      <w:r>
+        <w:t xml:space="preserve">This script downloads the data file saves it to a CSV under</w:t>
       </w:r>
       <w:r>
         <w:t xml:space="preserve"> </w:t>
@@ -325,68 +392,41 @@
         <w:t xml:space="preserve">data/survey.csv</w:t>
       </w:r>
       <w:r>
-        <w:t xml:space="preserve">.</w:t>
-      </w:r>
-      <w:r>
-        <w:t xml:space="preserve"> </w:t>
-      </w:r>
-      <w:r>
-        <w:t xml:space="preserve">We can then just load this file.</w:t>
-      </w:r>
-      <w:r>
-        <w:t xml:space="preserve"> </w:t>
-      </w:r>
-      <w:r>
-        <w:t xml:space="preserve">But, let's look at</w:t>
+        <w:t xml:space="preserve">.We can then load this file.</w:t>
+      </w:r>
+    </w:p>
+    <w:p>
+      <w:pPr>
+        <w:pStyle w:val="BodyText"/>
+      </w:pPr>
+      <w:r>
+        <w:t xml:space="preserve">I also created a test data file,</w:t>
+      </w:r>
+      <w:r>
+        <w:t xml:space="preserve"> </w:t>
+      </w:r>
+      <w:r>
+        <w:rPr>
+          <w:rStyle w:val="VerbatimChar"/>
+        </w:rPr>
+        <w:t xml:space="preserve">data/survey-test.csv</w:t>
+      </w:r>
+      <w:r>
+        <w:t xml:space="preserve"> </w:t>
+      </w:r>
+      <w:r>
+        <w:t xml:space="preserve">so I could see how everything worked before y'all filled out your responses.</w:t>
+      </w:r>
+      <w:r>
+        <w:t xml:space="preserve"> </w:t>
+      </w:r>
+      <w:r>
+        <w:t xml:space="preserve">The</w:t>
       </w:r>
       <w:r>
         <w:t xml:space="preserve"> </w:t>
       </w:r>
       <w:hyperlink r:id="rId26">
-        <w:r>
-          <w:rPr>
-            <w:rStyle w:val="VerbatimChar"/>
-            <w:rStyle w:val="Hyperlink"/>
-          </w:rPr>
-          <w:t xml:space="preserve">R/Clean_survey_data.R</w:t>
-        </w:r>
-      </w:hyperlink>
-      <w:r>
-        <w:t xml:space="preserve">.</w:t>
-      </w:r>
-    </w:p>
-    <w:p>
-      <w:pPr>
-        <w:pStyle w:val="BodyText"/>
-      </w:pPr>
-      <w:r>
-        <w:t xml:space="preserve">I also created a test data file,</w:t>
-      </w:r>
-      <w:r>
-        <w:t xml:space="preserve"> </w:t>
-      </w:r>
-      <w:r>
-        <w:rPr>
-          <w:rStyle w:val="VerbatimChar"/>
-        </w:rPr>
-        <w:t xml:space="preserve">data/survey-test.csv</w:t>
-      </w:r>
-      <w:r>
-        <w:t xml:space="preserve"> </w:t>
-      </w:r>
-      <w:r>
-        <w:t xml:space="preserve">so I could see how everything worked before y'all filled out your responses.</w:t>
-      </w:r>
-      <w:r>
-        <w:t xml:space="preserve"> </w:t>
-      </w:r>
-      <w:r>
-        <w:t xml:space="preserve">The</w:t>
-      </w:r>
-      <w:r>
-        <w:t xml:space="preserve"> </w:t>
-      </w:r>
-      <w:hyperlink r:id="rId27">
         <w:r>
           <w:rPr>
             <w:rStyle w:val="VerbatimChar"/>
@@ -405,7 +445,19 @@
         <w:t xml:space="preserve"> </w:t>
       </w:r>
       <w:r>
-        <w:t xml:space="preserve">It's a great, reproducible practice to simulate the data you expect, then run it through your pipeline.</w:t>
+        <w:t xml:space="preserve">It's a great, reproducible practice to</w:t>
+      </w:r>
+      <w:r>
+        <w:t xml:space="preserve"> </w:t>
+      </w:r>
+      <w:r>
+        <w:rPr>
+          <w:b/>
+        </w:rPr>
+        <w:t xml:space="preserve">simulate the data you expect</w:t>
+      </w:r>
+      <w:r>
+        <w:t xml:space="preserve">, then run it through your pipeline.</w:t>
       </w:r>
     </w:p>
     <w:p>
@@ -594,7 +646,7 @@
         <w:rPr>
           <w:rStyle w:val="VerbatimChar"/>
         </w:rPr>
-        <w:t xml:space="preserve">## # A tibble: 35 x 7</w:t>
+        <w:t xml:space="preserve">## # A tibble: 39 x 7</w:t>
       </w:r>
       <w:r>
         <w:br w:type="textWrapping"/>
@@ -711,7 +763,7 @@
         <w:rPr>
           <w:rStyle w:val="VerbatimChar"/>
         </w:rPr>
-        <w:t xml:space="preserve">## # ... with 25 more rows, and 5 more variables: `Your enthusiasm for Game</w:t>
+        <w:t xml:space="preserve">## # ... with 29 more rows, and 5 more variables: `Your enthusiasm for Game</w:t>
       </w:r>
       <w:r>
         <w:br w:type="textWrapping"/>
@@ -789,7 +841,7 @@
         <w:rPr>
           <w:rStyle w:val="VerbatimChar"/>
         </w:rPr>
-        <w:t xml:space="preserve">## Classes 'tbl_df', 'tbl' and 'data.frame':    35 obs. of  7 variables:</w:t>
+        <w:t xml:space="preserve">## Classes 'tbl_df', 'tbl' and 'data.frame':    39 obs. of  7 variables:</w:t>
       </w:r>
       <w:r>
         <w:br w:type="textWrapping"/>
@@ -1039,7 +1091,7 @@
         <w:pStyle w:val="BodyText"/>
       </w:pPr>
       <w:r>
-        <w:t xml:space="preserve">Let's start by renaming variables</w:t>
+        <w:t xml:space="preserve">Let's start by renaming variables.</w:t>
       </w:r>
     </w:p>
     <w:p>
@@ -1888,7 +1940,7 @@
         <w:rPr>
           <w:rStyle w:val="VerbatimChar"/>
         </w:rPr>
-        <w:t xml:space="preserve">## # A tibble: 34 x 7</w:t>
+        <w:t xml:space="preserve">## # A tibble: 38 x 7</w:t>
       </w:r>
       <w:r>
         <w:br w:type="textWrapping"/>
@@ -2005,7 +2057,7 @@
         <w:rPr>
           <w:rStyle w:val="VerbatimChar"/>
         </w:rPr>
-        <w:t xml:space="preserve">## # ... with 24 more rows, and 1 more variables: Tidy_data &lt;chr&gt;</w:t>
+        <w:t xml:space="preserve">## # ... with 28 more rows, and 1 more variables: Tidy_data &lt;chr&gt;</w:t>
       </w:r>
     </w:p>
     <w:p>
@@ -2015,6 +2067,12 @@
       <w:r>
         <w:t xml:space="preserve">Now, lets make sure we have numbers where we expect them.</w:t>
       </w:r>
+      <w:r>
+        <w:t xml:space="preserve"> </w:t>
+      </w:r>
+      <w:r>
+        <w:t xml:space="preserve">That person who really likes 8 hours ("8!!!") is a problem (for me, not them).</w:t>
+      </w:r>
     </w:p>
     <w:p>
       <w:pPr>
@@ -2068,7 +2126,7 @@
         <w:rPr>
           <w:rStyle w:val="VerbatimChar"/>
         </w:rPr>
-        <w:t xml:space="preserve">## # A tibble: 34 x 7</w:t>
+        <w:t xml:space="preserve">## # A tibble: 38 x 7</w:t>
       </w:r>
       <w:r>
         <w:br w:type="textWrapping"/>
@@ -2185,7 +2243,7 @@
         <w:rPr>
           <w:rStyle w:val="VerbatimChar"/>
         </w:rPr>
-        <w:t xml:space="preserve">## # ... with 24 more rows, and 1 more variables: Tidy_data &lt;chr&gt;</w:t>
+        <w:t xml:space="preserve">## # ... with 28 more rows, and 1 more variables: Tidy_data &lt;chr&gt;</w:t>
       </w:r>
     </w:p>
     <w:p>
@@ -3553,26 +3611,26 @@
       <w:pPr>
         <w:pStyle w:val="Heading2"/>
       </w:pPr>
-      <w:bookmarkStart w:id="28" w:name="visualization"/>
+      <w:bookmarkStart w:id="27" w:name="visualization"/>
+      <w:bookmarkEnd w:id="27"/>
+      <w:r>
+        <w:t xml:space="preserve">Visualization</w:t>
+      </w:r>
+    </w:p>
+    <w:p>
+      <w:pPr>
+        <w:pStyle w:val="FirstParagraph"/>
+      </w:pPr>
+      <w:r>
+        <w:t xml:space="preserve">Now, we follow Mike Meyer's advice: "Plot your data!"</w:t>
+      </w:r>
+    </w:p>
+    <w:p>
+      <w:pPr>
+        <w:pStyle w:val="Heading3"/>
+      </w:pPr>
+      <w:bookmarkStart w:id="28" w:name="descriptive-plots"/>
       <w:bookmarkEnd w:id="28"/>
-      <w:r>
-        <w:t xml:space="preserve">Visualization</w:t>
-      </w:r>
-    </w:p>
-    <w:p>
-      <w:pPr>
-        <w:pStyle w:val="FirstParagraph"/>
-      </w:pPr>
-      <w:r>
-        <w:t xml:space="preserve">Now, we follow Mike Meyer's advice: "Plot your data!"</w:t>
-      </w:r>
-    </w:p>
-    <w:p>
-      <w:pPr>
-        <w:pStyle w:val="Heading3"/>
-      </w:pPr>
-      <w:bookmarkStart w:id="29" w:name="descriptive-plots"/>
-      <w:bookmarkEnd w:id="29"/>
       <w:r>
         <w:t xml:space="preserve">Descriptive plots</w:t>
       </w:r>
@@ -3742,6 +3800,185 @@
                 <pic:pic>
                   <pic:nvPicPr>
                     <pic:cNvPr descr="bootcamp-survey_files/figure-docx/R-exp-hist-1.png" id="0" name="Picture"/>
+                    <pic:cNvPicPr>
+                      <a:picLocks noChangeArrowheads="1" noChangeAspect="1"/>
+                    </pic:cNvPicPr>
+                  </pic:nvPicPr>
+                  <pic:blipFill>
+                    <a:blip r:embed="rId29"/>
+                    <a:stretch>
+                      <a:fillRect/>
+                    </a:stretch>
+                  </pic:blipFill>
+                  <pic:spPr bwMode="auto">
+                    <a:xfrm>
+                      <a:off x="0" y="0"/>
+                      <a:ext cx="5334000" cy="4267200"/>
+                    </a:xfrm>
+                    <a:prstGeom prst="rect">
+                      <a:avLst/>
+                    </a:prstGeom>
+                    <a:noFill/>
+                    <a:ln w="9525">
+                      <a:noFill/>
+                      <a:headEnd/>
+                      <a:tailEnd/>
+                    </a:ln>
+                  </pic:spPr>
+                </pic:pic>
+              </a:graphicData>
+            </a:graphic>
+          </wp:inline>
+        </w:drawing>
+      </w:r>
+    </w:p>
+    <w:p>
+      <w:pPr>
+        <w:pStyle w:val="ImageCaption"/>
+      </w:pPr>
+      <w:r>
+        <w:t xml:space="preserve">Distribution of prior R experience</w:t>
+      </w:r>
+    </w:p>
+    <w:p>
+      <w:pPr>
+        <w:pStyle w:val="SourceCode"/>
+      </w:pPr>
+      <w:r>
+        <w:rPr>
+          <w:rStyle w:val="NormalTok"/>
+        </w:rPr>
+        <w:t xml:space="preserve">Sleep_hrs_hist &lt;-</w:t>
+      </w:r>
+      <w:r>
+        <w:rPr>
+          <w:rStyle w:val="StringTok"/>
+        </w:rPr>
+        <w:t xml:space="preserve"> </w:t>
+      </w:r>
+      <w:r>
+        <w:rPr>
+          <w:rStyle w:val="NormalTok"/>
+        </w:rPr>
+        <w:t xml:space="preserve">survey %&gt;%</w:t>
+      </w:r>
+      <w:r>
+        <w:br w:type="textWrapping"/>
+      </w:r>
+      <w:r>
+        <w:rPr>
+          <w:rStyle w:val="StringTok"/>
+        </w:rPr>
+        <w:t xml:space="preserve">  </w:t>
+      </w:r>
+      <w:r>
+        <w:rPr>
+          <w:rStyle w:val="KeywordTok"/>
+        </w:rPr>
+        <w:t xml:space="preserve">ggplot</w:t>
+      </w:r>
+      <w:r>
+        <w:rPr>
+          <w:rStyle w:val="NormalTok"/>
+        </w:rPr>
+        <w:t xml:space="preserve">() +</w:t>
+      </w:r>
+      <w:r>
+        <w:br w:type="textWrapping"/>
+      </w:r>
+      <w:r>
+        <w:rPr>
+          <w:rStyle w:val="StringTok"/>
+        </w:rPr>
+        <w:t xml:space="preserve">  </w:t>
+      </w:r>
+      <w:r>
+        <w:rPr>
+          <w:rStyle w:val="KeywordTok"/>
+        </w:rPr>
+        <w:t xml:space="preserve">aes</w:t>
+      </w:r>
+      <w:r>
+        <w:rPr>
+          <w:rStyle w:val="NormalTok"/>
+        </w:rPr>
+        <w:t xml:space="preserve">(</w:t>
+      </w:r>
+      <w:r>
+        <w:rPr>
+          <w:rStyle w:val="DataTypeTok"/>
+        </w:rPr>
+        <w:t xml:space="preserve">x=</w:t>
+      </w:r>
+      <w:r>
+        <w:rPr>
+          <w:rStyle w:val="NormalTok"/>
+        </w:rPr>
+        <w:t xml:space="preserve">Sleep_hrs) +</w:t>
+      </w:r>
+      <w:r>
+        <w:br w:type="textWrapping"/>
+      </w:r>
+      <w:r>
+        <w:rPr>
+          <w:rStyle w:val="StringTok"/>
+        </w:rPr>
+        <w:t xml:space="preserve">  </w:t>
+      </w:r>
+      <w:r>
+        <w:rPr>
+          <w:rStyle w:val="KeywordTok"/>
+        </w:rPr>
+        <w:t xml:space="preserve">geom_histogram</w:t>
+      </w:r>
+      <w:r>
+        <w:rPr>
+          <w:rStyle w:val="NormalTok"/>
+        </w:rPr>
+        <w:t xml:space="preserve">() </w:t>
+      </w:r>
+      <w:r>
+        <w:rPr>
+          <w:rStyle w:val="CommentTok"/>
+        </w:rPr>
+        <w:t xml:space="preserve"># Sleep_hrs is continuous</w:t>
+      </w:r>
+      <w:r>
+        <w:br w:type="textWrapping"/>
+      </w:r>
+      <w:r>
+        <w:rPr>
+          <w:rStyle w:val="NormalTok"/>
+        </w:rPr>
+        <w:t xml:space="preserve">Sleep_hrs_hist</w:t>
+      </w:r>
+    </w:p>
+    <w:p>
+      <w:pPr>
+        <w:pStyle w:val="SourceCode"/>
+      </w:pPr>
+      <w:r>
+        <w:rPr>
+          <w:rStyle w:val="VerbatimChar"/>
+        </w:rPr>
+        <w:t xml:space="preserve">## `stat_bin()` using `bins = 30`. Pick better value with `binwidth`.</w:t>
+      </w:r>
+    </w:p>
+    <w:p>
+      <w:pPr>
+        <w:pStyle w:val="FigureWithCaption"/>
+      </w:pPr>
+      <w:r>
+        <w:drawing>
+          <wp:inline>
+            <wp:extent cx="5334000" cy="4267200"/>
+            <wp:effectExtent b="0" l="0" r="0" t="0"/>
+            <wp:docPr descr="Distribution of preferred sleep hrs/day" id="1" name="Picture"/>
+            <a:graphic>
+              <a:graphicData uri="http://schemas.openxmlformats.org/drawingml/2006/picture">
+                <pic:pic>
+                  <pic:nvPicPr>
+                    <pic:cNvPr descr="bootcamp-survey_files/figure-docx/Sleep_hrs_hist-1.png" id="0" name="Picture"/>
                     <pic:cNvPicPr>
                       <a:picLocks noChangeArrowheads="1" noChangeAspect="1"/>
                     </pic:cNvPicPr>
@@ -3779,7 +4016,7 @@
         <w:pStyle w:val="ImageCaption"/>
       </w:pPr>
       <w:r>
-        <w:t xml:space="preserve">Distribution of prior R experience</w:t>
+        <w:t xml:space="preserve">Distribution of preferred sleep hrs/day</w:t>
       </w:r>
     </w:p>
     <w:p>
@@ -3790,7 +4027,7 @@
         <w:rPr>
           <w:rStyle w:val="NormalTok"/>
         </w:rPr>
-        <w:t xml:space="preserve">Sleep_hrs_hist &lt;-</w:t>
+        <w:t xml:space="preserve">Got_hist &lt;-</w:t>
       </w:r>
       <w:r>
         <w:rPr>
@@ -3856,7 +4093,7 @@
         <w:rPr>
           <w:rStyle w:val="NormalTok"/>
         </w:rPr>
-        <w:t xml:space="preserve">Sleep_hrs) +</w:t>
+        <w:t xml:space="preserve">GoT) +</w:t>
       </w:r>
       <w:r>
         <w:br w:type="textWrapping"/>
@@ -3877,22 +4114,16 @@
         <w:rPr>
           <w:rStyle w:val="NormalTok"/>
         </w:rPr>
-        <w:t xml:space="preserve">() </w:t>
-      </w:r>
-      <w:r>
-        <w:rPr>
-          <w:rStyle w:val="CommentTok"/>
-        </w:rPr>
-        <w:t xml:space="preserve"># Sleep_hrs is continuous</w:t>
-      </w:r>
-      <w:r>
-        <w:br w:type="textWrapping"/>
-      </w:r>
-      <w:r>
-        <w:rPr>
-          <w:rStyle w:val="NormalTok"/>
-        </w:rPr>
-        <w:t xml:space="preserve">Sleep_hrs_hist</w:t>
+        <w:t xml:space="preserve">()</w:t>
+      </w:r>
+      <w:r>
+        <w:br w:type="textWrapping"/>
+      </w:r>
+      <w:r>
+        <w:rPr>
+          <w:rStyle w:val="NormalTok"/>
+        </w:rPr>
+        <w:t xml:space="preserve">Got_hist</w:t>
       </w:r>
     </w:p>
     <w:p>
@@ -3915,12 +4146,12 @@
           <wp:inline>
             <wp:extent cx="5334000" cy="4267200"/>
             <wp:effectExtent b="0" l="0" r="0" t="0"/>
-            <wp:docPr descr="Distribution of preferred sleep hrs/day" id="1" name="Picture"/>
+            <wp:docPr descr="Distribution of GoT Enthusiasm" id="1" name="Picture"/>
             <a:graphic>
               <a:graphicData uri="http://schemas.openxmlformats.org/drawingml/2006/picture">
                 <pic:pic>
                   <pic:nvPicPr>
-                    <pic:cNvPr descr="bootcamp-survey_files/figure-docx/Sleep_hrs_hist-1.png" id="0" name="Picture"/>
+                    <pic:cNvPr descr="bootcamp-survey_files/figure-docx/unnamed-chunk-5-1.png" id="0" name="Picture"/>
                     <pic:cNvPicPr>
                       <a:picLocks noChangeArrowheads="1" noChangeAspect="1"/>
                     </pic:cNvPicPr>
@@ -3958,148 +4189,245 @@
         <w:pStyle w:val="ImageCaption"/>
       </w:pPr>
       <w:r>
-        <w:t xml:space="preserve">Distribution of preferred sleep hrs/day</w:t>
-      </w:r>
-    </w:p>
-    <w:p>
-      <w:pPr>
-        <w:pStyle w:val="SourceCode"/>
-      </w:pPr>
-      <w:r>
-        <w:rPr>
-          <w:rStyle w:val="NormalTok"/>
-        </w:rPr>
-        <w:t xml:space="preserve">Got_hist &lt;-</w:t>
-      </w:r>
-      <w:r>
-        <w:rPr>
-          <w:rStyle w:val="StringTok"/>
-        </w:rPr>
-        <w:t xml:space="preserve"> </w:t>
-      </w:r>
-      <w:r>
-        <w:rPr>
-          <w:rStyle w:val="NormalTok"/>
-        </w:rPr>
-        <w:t xml:space="preserve">survey %&gt;%</w:t>
-      </w:r>
-      <w:r>
-        <w:br w:type="textWrapping"/>
-      </w:r>
-      <w:r>
-        <w:rPr>
-          <w:rStyle w:val="StringTok"/>
-        </w:rPr>
-        <w:t xml:space="preserve">  </w:t>
-      </w:r>
-      <w:r>
-        <w:rPr>
-          <w:rStyle w:val="KeywordTok"/>
-        </w:rPr>
-        <w:t xml:space="preserve">ggplot</w:t>
-      </w:r>
-      <w:r>
-        <w:rPr>
-          <w:rStyle w:val="NormalTok"/>
-        </w:rPr>
-        <w:t xml:space="preserve">() +</w:t>
-      </w:r>
-      <w:r>
-        <w:br w:type="textWrapping"/>
-      </w:r>
-      <w:r>
-        <w:rPr>
-          <w:rStyle w:val="StringTok"/>
-        </w:rPr>
-        <w:t xml:space="preserve">  </w:t>
-      </w:r>
-      <w:r>
-        <w:rPr>
-          <w:rStyle w:val="KeywordTok"/>
-        </w:rPr>
-        <w:t xml:space="preserve">aes</w:t>
-      </w:r>
-      <w:r>
-        <w:rPr>
-          <w:rStyle w:val="NormalTok"/>
-        </w:rPr>
-        <w:t xml:space="preserve">(</w:t>
-      </w:r>
-      <w:r>
-        <w:rPr>
-          <w:rStyle w:val="DataTypeTok"/>
-        </w:rPr>
-        <w:t xml:space="preserve">x=</w:t>
-      </w:r>
-      <w:r>
-        <w:rPr>
-          <w:rStyle w:val="NormalTok"/>
-        </w:rPr>
-        <w:t xml:space="preserve">GoT) +</w:t>
-      </w:r>
-      <w:r>
-        <w:br w:type="textWrapping"/>
-      </w:r>
-      <w:r>
-        <w:rPr>
-          <w:rStyle w:val="StringTok"/>
-        </w:rPr>
-        <w:t xml:space="preserve">  </w:t>
-      </w:r>
-      <w:r>
-        <w:rPr>
-          <w:rStyle w:val="KeywordTok"/>
-        </w:rPr>
-        <w:t xml:space="preserve">geom_histogram</w:t>
-      </w:r>
-      <w:r>
-        <w:rPr>
-          <w:rStyle w:val="NormalTok"/>
-        </w:rPr>
-        <w:t xml:space="preserve">()</w:t>
-      </w:r>
-      <w:r>
-        <w:br w:type="textWrapping"/>
-      </w:r>
-      <w:r>
-        <w:rPr>
-          <w:rStyle w:val="NormalTok"/>
-        </w:rPr>
-        <w:t xml:space="preserve">Got_hist</w:t>
-      </w:r>
-    </w:p>
-    <w:p>
-      <w:pPr>
-        <w:pStyle w:val="SourceCode"/>
-      </w:pPr>
-      <w:r>
-        <w:rPr>
-          <w:rStyle w:val="VerbatimChar"/>
-        </w:rPr>
-        <w:t xml:space="preserve">## `stat_bin()` using `bins = 30`. Pick better value with `binwidth`.</w:t>
-      </w:r>
-    </w:p>
-    <w:p>
-      <w:pPr>
-        <w:pStyle w:val="FigureWithCaption"/>
+        <w:t xml:space="preserve">Distribution of GoT Enthusiasm</w:t>
+      </w:r>
+    </w:p>
+    <w:p>
+      <w:pPr>
+        <w:pStyle w:val="BodyText"/>
+      </w:pPr>
+      <w:r>
+        <w:t xml:space="preserve">Looks like we are of two minds about GoT.</w:t>
+      </w:r>
+    </w:p>
+    <w:p>
+      <w:pPr>
+        <w:pStyle w:val="Figure"/>
       </w:pPr>
       <w:r>
         <w:drawing>
           <wp:inline>
-            <wp:extent cx="5334000" cy="4267200"/>
+            <wp:extent cx="5334000" cy="3002525"/>
             <wp:effectExtent b="0" l="0" r="0" t="0"/>
-            <wp:docPr descr="Distribution of GoT Enthusiasm" id="1" name="Picture"/>
+            <wp:docPr descr="" id="1" name="Picture"/>
             <a:graphic>
               <a:graphicData uri="http://schemas.openxmlformats.org/drawingml/2006/picture">
                 <pic:pic>
                   <pic:nvPicPr>
-                    <pic:cNvPr descr="bootcamp-survey_files/figure-docx/unnamed-chunk-5-1.png" id="0" name="Picture"/>
+                    <pic:cNvPr descr="https://static.independent.co.uk/s3fs-public/styles/article_small/public/thumbnails/image/2017/03/17/08/thrones-dragon.jpg" id="0" name="Picture"/>
                     <pic:cNvPicPr>
                       <a:picLocks noChangeArrowheads="1" noChangeAspect="1"/>
                     </pic:cNvPicPr>
                   </pic:nvPicPr>
                   <pic:blipFill>
-                    <a:blip r:embed="rId32"/>
+                    <a:blip r:embed="rId34"/>
+                    <a:stretch>
+                      <a:fillRect/>
+                    </a:stretch>
+                  </pic:blipFill>
+                  <pic:spPr bwMode="auto">
+                    <a:xfrm>
+                      <a:off x="0" y="0"/>
+                      <a:ext cx="5334000" cy="3002525"/>
+                    </a:xfrm>
+                    <a:prstGeom prst="rect">
+                      <a:avLst/>
+                    </a:prstGeom>
+                    <a:noFill/>
+                    <a:ln w="9525">
+                      <a:noFill/>
+                      <a:headEnd/>
+                      <a:tailEnd/>
+                    </a:ln>
+                  </pic:spPr>
+                </pic:pic>
+              </a:graphicData>
+            </a:graphic>
+          </wp:inline>
+        </w:drawing>
+      </w:r>
+    </w:p>
+    <w:p>
+      <w:pPr>
+        <w:pStyle w:val="FirstParagraph"/>
+      </w:pPr>
+      <w:r>
+        <w:t xml:space="preserve">Does R experience have any relation to GoT enthusiasm?</w:t>
+      </w:r>
+    </w:p>
+    <w:p>
+      <w:pPr>
+        <w:pStyle w:val="SourceCode"/>
+      </w:pPr>
+      <w:r>
+        <w:rPr>
+          <w:rStyle w:val="NormalTok"/>
+        </w:rPr>
+        <w:t xml:space="preserve">GoT_vs_r_exp &lt;-</w:t>
+      </w:r>
+      <w:r>
+        <w:rPr>
+          <w:rStyle w:val="StringTok"/>
+        </w:rPr>
+        <w:t xml:space="preserve"> </w:t>
+      </w:r>
+      <w:r>
+        <w:rPr>
+          <w:rStyle w:val="NormalTok"/>
+        </w:rPr>
+        <w:t xml:space="preserve">survey %&gt;%</w:t>
+      </w:r>
+      <w:r>
+        <w:br w:type="textWrapping"/>
+      </w:r>
+      <w:r>
+        <w:rPr>
+          <w:rStyle w:val="StringTok"/>
+        </w:rPr>
+        <w:t xml:space="preserve">  </w:t>
+      </w:r>
+      <w:r>
+        <w:rPr>
+          <w:rStyle w:val="KeywordTok"/>
+        </w:rPr>
+        <w:t xml:space="preserve">ggplot</w:t>
+      </w:r>
+      <w:r>
+        <w:rPr>
+          <w:rStyle w:val="NormalTok"/>
+        </w:rPr>
+        <w:t xml:space="preserve">() +</w:t>
+      </w:r>
+      <w:r>
+        <w:br w:type="textWrapping"/>
+      </w:r>
+      <w:r>
+        <w:rPr>
+          <w:rStyle w:val="StringTok"/>
+        </w:rPr>
+        <w:t xml:space="preserve">  </w:t>
+      </w:r>
+      <w:r>
+        <w:rPr>
+          <w:rStyle w:val="KeywordTok"/>
+        </w:rPr>
+        <w:t xml:space="preserve">aes</w:t>
+      </w:r>
+      <w:r>
+        <w:rPr>
+          <w:rStyle w:val="NormalTok"/>
+        </w:rPr>
+        <w:t xml:space="preserve">(</w:t>
+      </w:r>
+      <w:r>
+        <w:rPr>
+          <w:rStyle w:val="DataTypeTok"/>
+        </w:rPr>
+        <w:t xml:space="preserve">x=</w:t>
+      </w:r>
+      <w:r>
+        <w:rPr>
+          <w:rStyle w:val="NormalTok"/>
+        </w:rPr>
+        <w:t xml:space="preserve">GoT, </w:t>
+      </w:r>
+      <w:r>
+        <w:rPr>
+          <w:rStyle w:val="DataTypeTok"/>
+        </w:rPr>
+        <w:t xml:space="preserve">y=</w:t>
+      </w:r>
+      <w:r>
+        <w:rPr>
+          <w:rStyle w:val="NormalTok"/>
+        </w:rPr>
+        <w:t xml:space="preserve">Age_yrs) +</w:t>
+      </w:r>
+      <w:r>
+        <w:br w:type="textWrapping"/>
+      </w:r>
+      <w:r>
+        <w:rPr>
+          <w:rStyle w:val="StringTok"/>
+        </w:rPr>
+        <w:t xml:space="preserve">  </w:t>
+      </w:r>
+      <w:r>
+        <w:rPr>
+          <w:rStyle w:val="KeywordTok"/>
+        </w:rPr>
+        <w:t xml:space="preserve">facet_grid</w:t>
+      </w:r>
+      <w:r>
+        <w:rPr>
+          <w:rStyle w:val="NormalTok"/>
+        </w:rPr>
+        <w:t xml:space="preserve">(. ~</w:t>
+      </w:r>
+      <w:r>
+        <w:rPr>
+          <w:rStyle w:val="StringTok"/>
+        </w:rPr>
+        <w:t xml:space="preserve"> </w:t>
+      </w:r>
+      <w:r>
+        <w:rPr>
+          <w:rStyle w:val="NormalTok"/>
+        </w:rPr>
+        <w:t xml:space="preserve">R_exp) +</w:t>
+      </w:r>
+      <w:r>
+        <w:br w:type="textWrapping"/>
+      </w:r>
+      <w:r>
+        <w:rPr>
+          <w:rStyle w:val="StringTok"/>
+        </w:rPr>
+        <w:t xml:space="preserve">  </w:t>
+      </w:r>
+      <w:r>
+        <w:rPr>
+          <w:rStyle w:val="KeywordTok"/>
+        </w:rPr>
+        <w:t xml:space="preserve">geom_point</w:t>
+      </w:r>
+      <w:r>
+        <w:rPr>
+          <w:rStyle w:val="NormalTok"/>
+        </w:rPr>
+        <w:t xml:space="preserve">()</w:t>
+      </w:r>
+      <w:r>
+        <w:br w:type="textWrapping"/>
+      </w:r>
+      <w:r>
+        <w:rPr>
+          <w:rStyle w:val="NormalTok"/>
+        </w:rPr>
+        <w:t xml:space="preserve">GoT_vs_r_exp</w:t>
+      </w:r>
+    </w:p>
+    <w:p>
+      <w:pPr>
+        <w:pStyle w:val="FirstParagraph"/>
+      </w:pPr>
+      <w:r>
+        <w:drawing>
+          <wp:inline>
+            <wp:extent cx="5334000" cy="4267200"/>
+            <wp:effectExtent b="0" l="0" r="0" t="0"/>
+            <wp:docPr descr="" id="1" name="Picture"/>
+            <a:graphic>
+              <a:graphicData uri="http://schemas.openxmlformats.org/drawingml/2006/picture">
+                <pic:pic>
+                  <pic:nvPicPr>
+                    <pic:cNvPr descr="bootcamp-survey_files/figure-docx/GoT-vs-r-exp-1.png" id="0" name="Picture"/>
+                    <pic:cNvPicPr>
+                      <a:picLocks noChangeArrowheads="1" noChangeAspect="1"/>
+                    </pic:cNvPicPr>
+                  </pic:nvPicPr>
+                  <pic:blipFill>
+                    <a:blip r:embed="rId35"/>
                     <a:stretch>
                       <a:fillRect/>
                     </a:stretch>
@@ -4128,76 +4456,13 @@
     </w:p>
     <w:p>
       <w:pPr>
-        <w:pStyle w:val="ImageCaption"/>
-      </w:pPr>
-      <w:r>
-        <w:t xml:space="preserve">Distribution of GoT Enthusiasm</w:t>
-      </w:r>
-    </w:p>
-    <w:p>
-      <w:pPr>
-        <w:pStyle w:val="BodyText"/>
-      </w:pPr>
-      <w:r>
-        <w:t xml:space="preserve">Looks like we are of two minds about GoT.</w:t>
-      </w:r>
-    </w:p>
-    <w:p>
-      <w:pPr>
-        <w:pStyle w:val="Figure"/>
-      </w:pPr>
-      <w:r>
-        <w:drawing>
-          <wp:inline>
-            <wp:extent cx="5334000" cy="3002525"/>
-            <wp:effectExtent b="0" l="0" r="0" t="0"/>
-            <wp:docPr descr="" id="1" name="Picture"/>
-            <a:graphic>
-              <a:graphicData uri="http://schemas.openxmlformats.org/drawingml/2006/picture">
-                <pic:pic>
-                  <pic:nvPicPr>
-                    <pic:cNvPr descr="https://static.independent.co.uk/s3fs-public/styles/article_small/public/thumbnails/image/2017/03/17/08/thrones-dragon.jpg" id="0" name="Picture"/>
-                    <pic:cNvPicPr>
-                      <a:picLocks noChangeArrowheads="1" noChangeAspect="1"/>
-                    </pic:cNvPicPr>
-                  </pic:nvPicPr>
-                  <pic:blipFill>
-                    <a:blip r:embed="rId35"/>
-                    <a:stretch>
-                      <a:fillRect/>
-                    </a:stretch>
-                  </pic:blipFill>
-                  <pic:spPr bwMode="auto">
-                    <a:xfrm>
-                      <a:off x="0" y="0"/>
-                      <a:ext cx="5334000" cy="3002525"/>
-                    </a:xfrm>
-                    <a:prstGeom prst="rect">
-                      <a:avLst/>
-                    </a:prstGeom>
-                    <a:noFill/>
-                    <a:ln w="9525">
-                      <a:noFill/>
-                      <a:headEnd/>
-                      <a:tailEnd/>
-                    </a:ln>
-                  </pic:spPr>
-                </pic:pic>
-              </a:graphicData>
-            </a:graphic>
-          </wp:inline>
-        </w:drawing>
-      </w:r>
-    </w:p>
-    <w:p>
-      <w:pPr>
         <w:pStyle w:val="SourceCode"/>
       </w:pPr>
       <w:r>
         <w:rPr>
           <w:rStyle w:val="NormalTok"/>
         </w:rPr>
-        <w:t xml:space="preserve">GoT_vs_r_exp &lt;-</w:t>
+        <w:t xml:space="preserve">tidy_hist &lt;-</w:t>
       </w:r>
       <w:r>
         <w:rPr>
@@ -4263,82 +4528,74 @@
         <w:rPr>
           <w:rStyle w:val="NormalTok"/>
         </w:rPr>
-        <w:t xml:space="preserve">GoT, </w:t>
+        <w:t xml:space="preserve">Tidy_data) +</w:t>
+      </w:r>
+      <w:r>
+        <w:br w:type="textWrapping"/>
+      </w:r>
+      <w:r>
+        <w:rPr>
+          <w:rStyle w:val="StringTok"/>
+        </w:rPr>
+        <w:t xml:space="preserve">  </w:t>
+      </w:r>
+      <w:r>
+        <w:rPr>
+          <w:rStyle w:val="KeywordTok"/>
+        </w:rPr>
+        <w:t xml:space="preserve">geom_histogram</w:t>
+      </w:r>
+      <w:r>
+        <w:rPr>
+          <w:rStyle w:val="NormalTok"/>
+        </w:rPr>
+        <w:t xml:space="preserve">(</w:t>
       </w:r>
       <w:r>
         <w:rPr>
           <w:rStyle w:val="DataTypeTok"/>
         </w:rPr>
-        <w:t xml:space="preserve">y=</w:t>
-      </w:r>
-      <w:r>
-        <w:rPr>
-          <w:rStyle w:val="NormalTok"/>
-        </w:rPr>
-        <w:t xml:space="preserve">Age_yrs) +</w:t>
-      </w:r>
-      <w:r>
-        <w:br w:type="textWrapping"/>
+        <w:t xml:space="preserve">stat =</w:t>
+      </w:r>
+      <w:r>
+        <w:rPr>
+          <w:rStyle w:val="NormalTok"/>
+        </w:rPr>
+        <w:t xml:space="preserve"> </w:t>
       </w:r>
       <w:r>
         <w:rPr>
           <w:rStyle w:val="StringTok"/>
         </w:rPr>
-        <w:t xml:space="preserve">  </w:t>
-      </w:r>
-      <w:r>
-        <w:rPr>
-          <w:rStyle w:val="KeywordTok"/>
-        </w:rPr>
-        <w:t xml:space="preserve">facet_grid</w:t>
-      </w:r>
-      <w:r>
-        <w:rPr>
-          <w:rStyle w:val="NormalTok"/>
-        </w:rPr>
-        <w:t xml:space="preserve">(. ~</w:t>
-      </w:r>
-      <w:r>
-        <w:rPr>
-          <w:rStyle w:val="StringTok"/>
-        </w:rPr>
-        <w:t xml:space="preserve"> </w:t>
-      </w:r>
-      <w:r>
-        <w:rPr>
-          <w:rStyle w:val="NormalTok"/>
-        </w:rPr>
-        <w:t xml:space="preserve">R_exp) +</w:t>
-      </w:r>
-      <w:r>
-        <w:br w:type="textWrapping"/>
-      </w:r>
-      <w:r>
-        <w:rPr>
-          <w:rStyle w:val="StringTok"/>
-        </w:rPr>
-        <w:t xml:space="preserve">  </w:t>
-      </w:r>
-      <w:r>
-        <w:rPr>
-          <w:rStyle w:val="KeywordTok"/>
-        </w:rPr>
-        <w:t xml:space="preserve">geom_point</w:t>
-      </w:r>
-      <w:r>
-        <w:rPr>
-          <w:rStyle w:val="NormalTok"/>
-        </w:rPr>
-        <w:t xml:space="preserve">()</w:t>
-      </w:r>
-      <w:r>
-        <w:br w:type="textWrapping"/>
-      </w:r>
-      <w:r>
-        <w:rPr>
-          <w:rStyle w:val="NormalTok"/>
-        </w:rPr>
-        <w:t xml:space="preserve">GoT_vs_r_exp</w:t>
+        <w:t xml:space="preserve">"count"</w:t>
+      </w:r>
+      <w:r>
+        <w:rPr>
+          <w:rStyle w:val="NormalTok"/>
+        </w:rPr>
+        <w:t xml:space="preserve">)</w:t>
+      </w:r>
+    </w:p>
+    <w:p>
+      <w:pPr>
+        <w:pStyle w:val="SourceCode"/>
+      </w:pPr>
+      <w:r>
+        <w:rPr>
+          <w:rStyle w:val="VerbatimChar"/>
+        </w:rPr>
+        <w:t xml:space="preserve">## Warning: Ignoring unknown parameters: binwidth, bins, pad</w:t>
+      </w:r>
+    </w:p>
+    <w:p>
+      <w:pPr>
+        <w:pStyle w:val="SourceCode"/>
+      </w:pPr>
+      <w:r>
+        <w:rPr>
+          <w:rStyle w:val="NormalTok"/>
+        </w:rPr>
+        <w:t xml:space="preserve">tidy_hist</w:t>
       </w:r>
     </w:p>
     <w:p>
@@ -4355,7 +4612,7 @@
               <a:graphicData uri="http://schemas.openxmlformats.org/drawingml/2006/picture">
                 <pic:pic>
                   <pic:nvPicPr>
-                    <pic:cNvPr descr="bootcamp-survey_files/figure-docx/GoT-vs-r-exp-1.png" id="0" name="Picture"/>
+                    <pic:cNvPr descr="bootcamp-survey_files/figure-docx/tidy-data-1.png" id="0" name="Picture"/>
                     <pic:cNvPicPr>
                       <a:picLocks noChangeArrowheads="1" noChangeAspect="1"/>
                     </pic:cNvPicPr>
@@ -4390,146 +4647,12 @@
     </w:p>
     <w:p>
       <w:pPr>
-        <w:pStyle w:val="SourceCode"/>
-      </w:pPr>
-      <w:r>
-        <w:rPr>
-          <w:rStyle w:val="NormalTok"/>
-        </w:rPr>
-        <w:t xml:space="preserve">tidy_hist &lt;-</w:t>
-      </w:r>
-      <w:r>
-        <w:rPr>
-          <w:rStyle w:val="StringTok"/>
-        </w:rPr>
-        <w:t xml:space="preserve"> </w:t>
-      </w:r>
-      <w:r>
-        <w:rPr>
-          <w:rStyle w:val="NormalTok"/>
-        </w:rPr>
-        <w:t xml:space="preserve">survey %&gt;%</w:t>
-      </w:r>
-      <w:r>
-        <w:br w:type="textWrapping"/>
-      </w:r>
-      <w:r>
-        <w:rPr>
-          <w:rStyle w:val="StringTok"/>
-        </w:rPr>
-        <w:t xml:space="preserve">  </w:t>
-      </w:r>
-      <w:r>
-        <w:rPr>
-          <w:rStyle w:val="KeywordTok"/>
-        </w:rPr>
-        <w:t xml:space="preserve">ggplot</w:t>
-      </w:r>
-      <w:r>
-        <w:rPr>
-          <w:rStyle w:val="NormalTok"/>
-        </w:rPr>
-        <w:t xml:space="preserve">() +</w:t>
-      </w:r>
-      <w:r>
-        <w:br w:type="textWrapping"/>
-      </w:r>
-      <w:r>
-        <w:rPr>
-          <w:rStyle w:val="StringTok"/>
-        </w:rPr>
-        <w:t xml:space="preserve">  </w:t>
-      </w:r>
-      <w:r>
-        <w:rPr>
-          <w:rStyle w:val="KeywordTok"/>
-        </w:rPr>
-        <w:t xml:space="preserve">aes</w:t>
-      </w:r>
-      <w:r>
-        <w:rPr>
-          <w:rStyle w:val="NormalTok"/>
-        </w:rPr>
-        <w:t xml:space="preserve">(</w:t>
-      </w:r>
-      <w:r>
-        <w:rPr>
-          <w:rStyle w:val="DataTypeTok"/>
-        </w:rPr>
-        <w:t xml:space="preserve">x=</w:t>
-      </w:r>
-      <w:r>
-        <w:rPr>
-          <w:rStyle w:val="NormalTok"/>
-        </w:rPr>
-        <w:t xml:space="preserve">Tidy_data) +</w:t>
-      </w:r>
-      <w:r>
-        <w:br w:type="textWrapping"/>
-      </w:r>
-      <w:r>
-        <w:rPr>
-          <w:rStyle w:val="StringTok"/>
-        </w:rPr>
-        <w:t xml:space="preserve">  </w:t>
-      </w:r>
-      <w:r>
-        <w:rPr>
-          <w:rStyle w:val="KeywordTok"/>
-        </w:rPr>
-        <w:t xml:space="preserve">geom_histogram</w:t>
-      </w:r>
-      <w:r>
-        <w:rPr>
-          <w:rStyle w:val="NormalTok"/>
-        </w:rPr>
-        <w:t xml:space="preserve">(</w:t>
-      </w:r>
-      <w:r>
-        <w:rPr>
-          <w:rStyle w:val="DataTypeTok"/>
-        </w:rPr>
-        <w:t xml:space="preserve">stat =</w:t>
-      </w:r>
-      <w:r>
-        <w:rPr>
-          <w:rStyle w:val="NormalTok"/>
-        </w:rPr>
-        <w:t xml:space="preserve"> </w:t>
-      </w:r>
-      <w:r>
-        <w:rPr>
-          <w:rStyle w:val="StringTok"/>
-        </w:rPr>
-        <w:t xml:space="preserve">"count"</w:t>
-      </w:r>
-      <w:r>
-        <w:rPr>
-          <w:rStyle w:val="NormalTok"/>
-        </w:rPr>
-        <w:t xml:space="preserve">)</w:t>
-      </w:r>
-    </w:p>
-    <w:p>
-      <w:pPr>
-        <w:pStyle w:val="SourceCode"/>
-      </w:pPr>
-      <w:r>
-        <w:rPr>
-          <w:rStyle w:val="VerbatimChar"/>
-        </w:rPr>
-        <w:t xml:space="preserve">## Warning: Ignoring unknown parameters: binwidth, bins, pad</w:t>
-      </w:r>
-    </w:p>
-    <w:p>
-      <w:pPr>
-        <w:pStyle w:val="SourceCode"/>
-      </w:pPr>
-      <w:r>
-        <w:rPr>
-          <w:rStyle w:val="NormalTok"/>
-        </w:rPr>
-        <w:t xml:space="preserve">tidy_hist</w:t>
+        <w:pStyle w:val="Heading2"/>
+      </w:pPr>
+      <w:bookmarkStart w:id="37" w:name="analysis"/>
+      <w:bookmarkEnd w:id="37"/>
+      <w:r>
+        <w:t xml:space="preserve">Analysis</w:t>
       </w:r>
     </w:p>
     <w:p>
@@ -4537,105 +4660,48 @@
         <w:pStyle w:val="FirstParagraph"/>
       </w:pPr>
       <w:r>
-        <w:drawing>
-          <wp:inline>
-            <wp:extent cx="5334000" cy="4267200"/>
-            <wp:effectExtent b="0" l="0" r="0" t="0"/>
-            <wp:docPr descr="" id="1" name="Picture"/>
-            <a:graphic>
-              <a:graphicData uri="http://schemas.openxmlformats.org/drawingml/2006/picture">
-                <pic:pic>
-                  <pic:nvPicPr>
-                    <pic:cNvPr descr="bootcamp-survey_files/figure-docx/tidy-data-1.png" id="0" name="Picture"/>
-                    <pic:cNvPicPr>
-                      <a:picLocks noChangeArrowheads="1" noChangeAspect="1"/>
-                    </pic:cNvPicPr>
-                  </pic:nvPicPr>
-                  <pic:blipFill>
-                    <a:blip r:embed="rId37"/>
-                    <a:stretch>
-                      <a:fillRect/>
-                    </a:stretch>
-                  </pic:blipFill>
-                  <pic:spPr bwMode="auto">
-                    <a:xfrm>
-                      <a:off x="0" y="0"/>
-                      <a:ext cx="5334000" cy="4267200"/>
-                    </a:xfrm>
-                    <a:prstGeom prst="rect">
-                      <a:avLst/>
-                    </a:prstGeom>
-                    <a:noFill/>
-                    <a:ln w="9525">
-                      <a:noFill/>
-                      <a:headEnd/>
-                      <a:tailEnd/>
-                    </a:ln>
-                  </pic:spPr>
-                </pic:pic>
-              </a:graphicData>
-            </a:graphic>
-          </wp:inline>
-        </w:drawing>
+        <w:t xml:space="preserve">I could use a document like this to plan out my analysis plan</w:t>
+      </w:r>
+      <w:r>
+        <w:t xml:space="preserve"> </w:t>
+      </w:r>
+      <w:r>
+        <w:rPr>
+          <w:b/>
+        </w:rPr>
+        <w:t xml:space="preserve">before</w:t>
+      </w:r>
+      <w:r>
+        <w:t xml:space="preserve"> </w:t>
+      </w:r>
+      <w:r>
+        <w:t xml:space="preserve">I conduct it.</w:t>
+      </w:r>
+      <w:r>
+        <w:t xml:space="preserve"> </w:t>
+      </w:r>
+      <w:r>
+        <w:t xml:space="preserve">If I used simulated data, I could make sure that my workflow will run when I get real (cleaned) data.</w:t>
+      </w:r>
+      <w:r>
+        <w:t xml:space="preserve"> </w:t>
+      </w:r>
+      <w:r>
+        <w:t xml:space="preserve">I could even preregister my analysis plan before I conduct it.</w:t>
+      </w:r>
+      <w:r>
+        <w:t xml:space="preserve"> </w:t>
+      </w:r>
+      <w:r>
+        <w:t xml:space="preserve">That doesn't preclude later exploratory analyses, but it does hold me and my collaborators accountable for what I predicted in advance.</w:t>
       </w:r>
     </w:p>
     <w:p>
       <w:pPr>
         <w:pStyle w:val="Heading2"/>
       </w:pPr>
-      <w:bookmarkStart w:id="38" w:name="analysis"/>
+      <w:bookmarkStart w:id="38" w:name="notes"/>
       <w:bookmarkEnd w:id="38"/>
-      <w:r>
-        <w:t xml:space="preserve">Analysis</w:t>
-      </w:r>
-    </w:p>
-    <w:p>
-      <w:pPr>
-        <w:pStyle w:val="FirstParagraph"/>
-      </w:pPr>
-      <w:r>
-        <w:t xml:space="preserve">I could use a document like this to plan out my analysis plan</w:t>
-      </w:r>
-      <w:r>
-        <w:t xml:space="preserve"> </w:t>
-      </w:r>
-      <w:r>
-        <w:rPr>
-          <w:b/>
-        </w:rPr>
-        <w:t xml:space="preserve">before</w:t>
-      </w:r>
-      <w:r>
-        <w:t xml:space="preserve"> </w:t>
-      </w:r>
-      <w:r>
-        <w:t xml:space="preserve">I conduct it.</w:t>
-      </w:r>
-      <w:r>
-        <w:t xml:space="preserve"> </w:t>
-      </w:r>
-      <w:r>
-        <w:t xml:space="preserve">If I used simulated data, I could make sure that my workflow will run when I get real (cleaned) data.</w:t>
-      </w:r>
-      <w:r>
-        <w:t xml:space="preserve"> </w:t>
-      </w:r>
-      <w:r>
-        <w:t xml:space="preserve">I could even preregister my analysis plan before I conduct it.</w:t>
-      </w:r>
-      <w:r>
-        <w:t xml:space="preserve"> </w:t>
-      </w:r>
-      <w:r>
-        <w:t xml:space="preserve">That doesn't preclude later exploratory analyses, but it does hold me and my collaborators accountable for what I predicted in advance.</w:t>
-      </w:r>
-    </w:p>
-    <w:p>
-      <w:pPr>
-        <w:pStyle w:val="Heading2"/>
-      </w:pPr>
-      <w:bookmarkStart w:id="39" w:name="notes"/>
-      <w:bookmarkEnd w:id="39"/>
       <w:r>
         <w:t xml:space="preserve">Notes</w:t>
       </w:r>
@@ -4807,7 +4873,7 @@
     </w:lvl>
   </w:abstractNum>
   <w:abstractNum w:abstractNumId="990">
-    <w:nsid w:val="417933d8"/>
+    <w:nsid w:val="1b49ffc5"/>
     <w:multiLevelType w:val="multilevel"/>
     <w:lvl w:ilvl="0">
       <w:numFmt w:val="bullet"/>
@@ -4888,7 +4954,7 @@
     </w:lvl>
   </w:abstractNum>
   <w:abstractNum w:abstractNumId="991">
-    <w:nsid w:val="5edbdcfa"/>
+    <w:nsid w:val="7f72bf85"/>
     <w:multiLevelType w:val="multilevel"/>
     <w:lvl w:ilvl="0">
       <w:numFmt w:val="bullet"/>

</xml_diff>